<commit_message>
report for the project, analysis part done.
</commit_message>
<xml_diff>
--- a/project/CensusIncomePrediction/report.docx
+++ b/project/CensusIncomePrediction/report.docx
@@ -4,15 +4,17 @@
   <w:body>
     <w:p>
       <w:pPr>
-        <w:spacing w:line="360" w:lineRule="auto"/>
+        <w:spacing w:after="0" w:line="360" w:lineRule="auto"/>
         <w:jc w:val="center"/>
         <w:rPr>
+          <w:rFonts w:cstheme="minorHAnsi"/>
           <w:sz w:val="72"/>
           <w:szCs w:val="72"/>
         </w:rPr>
       </w:pPr>
       <w:r>
         <w:rPr>
+          <w:rFonts w:cstheme="minorHAnsi"/>
           <w:sz w:val="72"/>
           <w:szCs w:val="72"/>
         </w:rPr>
@@ -23,11 +25,11 @@
       <w:pPr>
         <w:keepNext/>
         <w:keepLines/>
-        <w:spacing w:line="240" w:lineRule="auto"/>
+        <w:spacing w:after="0" w:line="360" w:lineRule="auto"/>
         <w:jc w:val="center"/>
         <w:outlineLvl w:val="0"/>
         <w:rPr>
-          <w:rFonts w:ascii="Times New Roman" w:eastAsia="Times New Roman" w:hAnsi="Times New Roman" w:cs="Times New Roman"/>
+          <w:rFonts w:eastAsia="Times New Roman" w:cstheme="minorHAnsi"/>
           <w:b/>
           <w:color w:val="000000" w:themeColor="text1"/>
           <w:sz w:val="32"/>
@@ -39,11 +41,11 @@
       <w:pPr>
         <w:keepNext/>
         <w:keepLines/>
-        <w:spacing w:line="240" w:lineRule="auto"/>
+        <w:spacing w:after="0" w:line="360" w:lineRule="auto"/>
         <w:jc w:val="center"/>
         <w:outlineLvl w:val="0"/>
         <w:rPr>
-          <w:rFonts w:eastAsia="Arial"/>
+          <w:rFonts w:eastAsia="Arial" w:cstheme="minorHAnsi"/>
           <w:color w:val="000000" w:themeColor="text1"/>
           <w:sz w:val="40"/>
           <w:szCs w:val="40"/>
@@ -51,7 +53,7 @@
       </w:pPr>
       <w:r>
         <w:rPr>
-          <w:rFonts w:ascii="Times New Roman" w:eastAsia="Times New Roman" w:hAnsi="Times New Roman" w:cs="Times New Roman"/>
+          <w:rFonts w:eastAsia="Times New Roman" w:cstheme="minorHAnsi"/>
           <w:b/>
           <w:color w:val="000000" w:themeColor="text1"/>
           <w:sz w:val="32"/>
@@ -64,11 +66,11 @@
       <w:pPr>
         <w:keepNext/>
         <w:keepLines/>
-        <w:spacing w:line="240" w:lineRule="auto"/>
+        <w:spacing w:after="0" w:line="360" w:lineRule="auto"/>
         <w:jc w:val="center"/>
         <w:outlineLvl w:val="0"/>
         <w:rPr>
-          <w:rFonts w:ascii="Times New Roman" w:eastAsia="Times New Roman" w:hAnsi="Times New Roman" w:cs="Times New Roman"/>
+          <w:rFonts w:eastAsia="Times New Roman" w:cstheme="minorHAnsi"/>
           <w:b/>
           <w:color w:val="000000" w:themeColor="text1"/>
           <w:sz w:val="32"/>
@@ -77,7 +79,7 @@
       </w:pPr>
       <w:r>
         <w:rPr>
-          <w:rFonts w:ascii="Times New Roman" w:eastAsia="Times New Roman" w:hAnsi="Times New Roman" w:cs="Times New Roman"/>
+          <w:rFonts w:eastAsia="Times New Roman" w:cstheme="minorHAnsi"/>
           <w:b/>
           <w:color w:val="000000" w:themeColor="text1"/>
           <w:sz w:val="32"/>
@@ -88,10 +90,10 @@
     </w:p>
     <w:p>
       <w:pPr>
-        <w:spacing w:line="240" w:lineRule="auto"/>
+        <w:spacing w:after="0" w:line="360" w:lineRule="auto"/>
         <w:jc w:val="both"/>
         <w:rPr>
-          <w:rFonts w:ascii="Times New Roman" w:eastAsia="Times New Roman" w:hAnsi="Times New Roman" w:cs="Times New Roman"/>
+          <w:rFonts w:eastAsia="Times New Roman" w:cstheme="minorHAnsi"/>
           <w:b/>
           <w:color w:val="000000" w:themeColor="text1"/>
           <w:sz w:val="32"/>
@@ -101,23 +103,25 @@
     </w:p>
     <w:p>
       <w:pPr>
-        <w:spacing w:line="240" w:lineRule="auto"/>
+        <w:spacing w:after="0" w:line="360" w:lineRule="auto"/>
         <w:jc w:val="both"/>
         <w:rPr>
-          <w:rFonts w:ascii="Times New Roman" w:eastAsia="Times New Roman" w:hAnsi="Times New Roman" w:cs="Times New Roman"/>
+          <w:rFonts w:eastAsia="Times New Roman" w:cstheme="minorHAnsi"/>
           <w:b/>
           <w:color w:val="000000" w:themeColor="text1"/>
           <w:sz w:val="32"/>
           <w:szCs w:val="32"/>
         </w:rPr>
       </w:pPr>
-    </w:p>
-    <w:p>
-      <w:pPr>
-        <w:spacing w:line="240" w:lineRule="auto"/>
+      <w:bookmarkStart w:id="0" w:name="_GoBack"/>
+      <w:bookmarkEnd w:id="0"/>
+    </w:p>
+    <w:p>
+      <w:pPr>
+        <w:spacing w:after="0" w:line="360" w:lineRule="auto"/>
         <w:jc w:val="both"/>
         <w:rPr>
-          <w:rFonts w:ascii="Times New Roman" w:eastAsia="Times New Roman" w:hAnsi="Times New Roman" w:cs="Times New Roman"/>
+          <w:rFonts w:eastAsia="Times New Roman" w:cstheme="minorHAnsi"/>
           <w:b/>
           <w:color w:val="000000" w:themeColor="text1"/>
           <w:sz w:val="32"/>
@@ -127,10 +131,10 @@
     </w:p>
     <w:p>
       <w:pPr>
-        <w:spacing w:line="240" w:lineRule="auto"/>
+        <w:spacing w:after="0" w:line="360" w:lineRule="auto"/>
         <w:jc w:val="center"/>
         <w:rPr>
-          <w:rFonts w:ascii="Times New Roman" w:eastAsia="Times New Roman" w:hAnsi="Times New Roman" w:cs="Times New Roman"/>
+          <w:rFonts w:eastAsia="Times New Roman" w:cstheme="minorHAnsi"/>
           <w:b/>
           <w:color w:val="000000" w:themeColor="text1"/>
           <w:sz w:val="32"/>
@@ -139,7 +143,7 @@
       </w:pPr>
       <w:r>
         <w:rPr>
-          <w:rFonts w:ascii="Times New Roman" w:eastAsia="Times New Roman" w:hAnsi="Times New Roman" w:cs="Times New Roman"/>
+          <w:rFonts w:eastAsia="Times New Roman" w:cstheme="minorHAnsi"/>
           <w:b/>
           <w:color w:val="000000" w:themeColor="text1"/>
           <w:sz w:val="32"/>
@@ -150,10 +154,10 @@
     </w:p>
     <w:p>
       <w:pPr>
-        <w:spacing w:line="240" w:lineRule="auto"/>
+        <w:spacing w:after="0" w:line="360" w:lineRule="auto"/>
         <w:jc w:val="center"/>
         <w:rPr>
-          <w:rFonts w:ascii="Times New Roman" w:eastAsia="Times New Roman" w:hAnsi="Times New Roman" w:cs="Times New Roman"/>
+          <w:rFonts w:eastAsia="Times New Roman" w:cstheme="minorHAnsi"/>
           <w:b/>
           <w:color w:val="000000" w:themeColor="text1"/>
           <w:sz w:val="32"/>
@@ -162,7 +166,7 @@
       </w:pPr>
       <w:r>
         <w:rPr>
-          <w:rFonts w:ascii="Times New Roman" w:eastAsia="Times New Roman" w:hAnsi="Times New Roman" w:cs="Times New Roman"/>
+          <w:rFonts w:eastAsia="Times New Roman" w:cstheme="minorHAnsi"/>
           <w:b/>
           <w:color w:val="000000" w:themeColor="text1"/>
           <w:sz w:val="32"/>
@@ -173,10 +177,10 @@
     </w:p>
     <w:p>
       <w:pPr>
-        <w:spacing w:line="240" w:lineRule="auto"/>
+        <w:spacing w:after="0" w:line="360" w:lineRule="auto"/>
         <w:jc w:val="center"/>
         <w:rPr>
-          <w:rFonts w:ascii="Times New Roman" w:eastAsia="Times New Roman" w:hAnsi="Times New Roman" w:cs="Times New Roman"/>
+          <w:rFonts w:eastAsia="Times New Roman" w:cstheme="minorHAnsi"/>
           <w:b/>
           <w:color w:val="000000" w:themeColor="text1"/>
           <w:sz w:val="32"/>
@@ -186,7 +190,7 @@
       <w:proofErr w:type="spellStart"/>
       <w:r>
         <w:rPr>
-          <w:rFonts w:ascii="Times New Roman" w:eastAsia="Times New Roman" w:hAnsi="Times New Roman" w:cs="Times New Roman"/>
+          <w:rFonts w:eastAsia="Times New Roman" w:cstheme="minorHAnsi"/>
           <w:b/>
           <w:color w:val="000000" w:themeColor="text1"/>
           <w:sz w:val="32"/>
@@ -197,7 +201,7 @@
       <w:proofErr w:type="spellEnd"/>
       <w:r>
         <w:rPr>
-          <w:rFonts w:ascii="Times New Roman" w:eastAsia="Times New Roman" w:hAnsi="Times New Roman" w:cs="Times New Roman"/>
+          <w:rFonts w:eastAsia="Times New Roman" w:cstheme="minorHAnsi"/>
           <w:b/>
           <w:color w:val="000000" w:themeColor="text1"/>
           <w:sz w:val="32"/>
@@ -208,8 +212,9 @@
     </w:p>
     <w:p>
       <w:pPr>
-        <w:rPr>
-          <w:rFonts w:ascii="Times New Roman" w:hAnsi="Times New Roman" w:cs="Times New Roman"/>
+        <w:spacing w:after="0" w:line="360" w:lineRule="auto"/>
+        <w:rPr>
+          <w:rFonts w:cstheme="minorHAnsi"/>
           <w:sz w:val="24"/>
           <w:szCs w:val="24"/>
         </w:rPr>
@@ -217,8 +222,9 @@
     </w:p>
     <w:p>
       <w:pPr>
-        <w:rPr>
-          <w:rFonts w:ascii="Times New Roman" w:hAnsi="Times New Roman" w:cs="Times New Roman"/>
+        <w:spacing w:after="0" w:line="360" w:lineRule="auto"/>
+        <w:rPr>
+          <w:rFonts w:cstheme="minorHAnsi"/>
           <w:sz w:val="24"/>
           <w:szCs w:val="24"/>
         </w:rPr>
@@ -226,226 +232,962 @@
     </w:p>
     <w:p>
       <w:pPr>
-        <w:spacing w:line="360" w:lineRule="auto"/>
-      </w:pPr>
-    </w:p>
-    <w:p>
-      <w:pPr>
-        <w:spacing w:line="360" w:lineRule="auto"/>
-      </w:pPr>
-    </w:p>
-    <w:p>
-      <w:pPr>
-        <w:spacing w:line="360" w:lineRule="auto"/>
-      </w:pPr>
-    </w:p>
-    <w:p>
-      <w:pPr>
-        <w:spacing w:line="360" w:lineRule="auto"/>
-      </w:pPr>
-    </w:p>
-    <w:p>
-      <w:pPr>
-        <w:spacing w:line="360" w:lineRule="auto"/>
-      </w:pPr>
-    </w:p>
-    <w:p>
-      <w:pPr>
-        <w:spacing w:line="360" w:lineRule="auto"/>
-      </w:pPr>
-    </w:p>
-    <w:p>
-      <w:pPr>
-        <w:spacing w:line="360" w:lineRule="auto"/>
-      </w:pPr>
-    </w:p>
-    <w:p>
-      <w:pPr>
-        <w:spacing w:line="360" w:lineRule="auto"/>
-      </w:pPr>
-    </w:p>
-    <w:p>
-      <w:pPr>
-        <w:spacing w:line="360" w:lineRule="auto"/>
-      </w:pPr>
-    </w:p>
-    <w:p>
-      <w:pPr>
-        <w:spacing w:line="360" w:lineRule="auto"/>
-      </w:pPr>
-    </w:p>
-    <w:p>
-      <w:pPr>
-        <w:spacing w:line="360" w:lineRule="auto"/>
-      </w:pPr>
-      <w:r>
+        <w:spacing w:after="0" w:line="360" w:lineRule="auto"/>
+        <w:rPr>
+          <w:rFonts w:cstheme="minorHAnsi"/>
+        </w:rPr>
+      </w:pPr>
+    </w:p>
+    <w:p>
+      <w:pPr>
+        <w:spacing w:after="0" w:line="360" w:lineRule="auto"/>
+        <w:rPr>
+          <w:rFonts w:cstheme="minorHAnsi"/>
+        </w:rPr>
+      </w:pPr>
+    </w:p>
+    <w:p>
+      <w:pPr>
+        <w:spacing w:after="0" w:line="360" w:lineRule="auto"/>
+        <w:rPr>
+          <w:rFonts w:cstheme="minorHAnsi"/>
+        </w:rPr>
+      </w:pPr>
+    </w:p>
+    <w:p>
+      <w:pPr>
+        <w:spacing w:after="0" w:line="360" w:lineRule="auto"/>
+        <w:rPr>
+          <w:rFonts w:cstheme="minorHAnsi"/>
+        </w:rPr>
+      </w:pPr>
+    </w:p>
+    <w:p>
+      <w:pPr>
+        <w:spacing w:after="0" w:line="360" w:lineRule="auto"/>
+        <w:rPr>
+          <w:rFonts w:cstheme="minorHAnsi"/>
+        </w:rPr>
+      </w:pPr>
+    </w:p>
+    <w:p>
+      <w:pPr>
+        <w:spacing w:after="0" w:line="360" w:lineRule="auto"/>
+        <w:rPr>
+          <w:rFonts w:cstheme="minorHAnsi"/>
+        </w:rPr>
+      </w:pPr>
+    </w:p>
+    <w:p>
+      <w:pPr>
+        <w:spacing w:after="0" w:line="360" w:lineRule="auto"/>
+        <w:rPr>
+          <w:rFonts w:cstheme="minorHAnsi"/>
+        </w:rPr>
+      </w:pPr>
+    </w:p>
+    <w:p>
+      <w:pPr>
+        <w:spacing w:after="0" w:line="360" w:lineRule="auto"/>
+        <w:rPr>
+          <w:rFonts w:cstheme="minorHAnsi"/>
+        </w:rPr>
+      </w:pPr>
+    </w:p>
+    <w:p>
+      <w:pPr>
+        <w:spacing w:after="0" w:line="360" w:lineRule="auto"/>
+        <w:rPr>
+          <w:rFonts w:cstheme="minorHAnsi"/>
+        </w:rPr>
+      </w:pPr>
+    </w:p>
+    <w:p>
+      <w:pPr>
+        <w:spacing w:after="0" w:line="360" w:lineRule="auto"/>
+        <w:rPr>
+          <w:rFonts w:cstheme="minorHAnsi"/>
+        </w:rPr>
+      </w:pPr>
+    </w:p>
+    <w:p>
+      <w:pPr>
+        <w:spacing w:after="0" w:line="360" w:lineRule="auto"/>
+        <w:rPr>
+          <w:rFonts w:cstheme="minorHAnsi"/>
+        </w:rPr>
+      </w:pPr>
+    </w:p>
+    <w:p>
+      <w:pPr>
+        <w:spacing w:after="0" w:line="360" w:lineRule="auto"/>
+        <w:rPr>
+          <w:rFonts w:cstheme="minorHAnsi"/>
+        </w:rPr>
+      </w:pPr>
+    </w:p>
+    <w:p>
+      <w:pPr>
+        <w:spacing w:after="0" w:line="360" w:lineRule="auto"/>
+        <w:rPr>
+          <w:rFonts w:cstheme="minorHAnsi"/>
+        </w:rPr>
+      </w:pPr>
+    </w:p>
+    <w:p>
+      <w:pPr>
+        <w:spacing w:after="0" w:line="360" w:lineRule="auto"/>
+        <w:rPr>
+          <w:rFonts w:cstheme="minorHAnsi"/>
+        </w:rPr>
+      </w:pPr>
+      <w:r>
+        <w:rPr>
+          <w:rFonts w:cstheme="minorHAnsi"/>
+        </w:rPr>
         <w:lastRenderedPageBreak/>
-        <w:t xml:space="preserve">Classify any dataset with perfect accuracy! </w:t>
-      </w:r>
-      <w:r>
+        <w:t>Let’s c</w:t>
+      </w:r>
+      <w:r>
+        <w:rPr>
+          <w:rFonts w:cstheme="minorHAnsi"/>
+        </w:rPr>
+        <w:t xml:space="preserve">lassify any dataset with perfect accuracy! </w:t>
+      </w:r>
+      <w:r>
+        <w:rPr>
+          <w:rFonts w:cstheme="minorHAnsi"/>
+        </w:rPr>
         <w:t xml:space="preserve">In this paper, </w:t>
       </w:r>
+      <w:r>
+        <w:rPr>
+          <w:rFonts w:cstheme="minorHAnsi"/>
+        </w:rPr>
+        <w:t>w</w:t>
+      </w:r>
+      <w:r>
+        <w:rPr>
+          <w:rFonts w:cstheme="minorHAnsi"/>
+        </w:rPr>
+        <w:t>e are</w:t>
+      </w:r>
+      <w:r>
+        <w:rPr>
+          <w:rFonts w:cstheme="minorHAnsi"/>
+        </w:rPr>
+        <w:t xml:space="preserve"> going to propose a theory that can be used to classify a dataset to get the</w:t>
+      </w:r>
+      <w:r>
+        <w:rPr>
+          <w:rFonts w:cstheme="minorHAnsi"/>
+        </w:rPr>
+        <w:t xml:space="preserve"> very close of</w:t>
+      </w:r>
+      <w:r>
+        <w:rPr>
+          <w:rFonts w:cstheme="minorHAnsi"/>
+        </w:rPr>
+        <w:t xml:space="preserve"> perfect accuracy. </w:t>
+      </w:r>
+      <w:r>
+        <w:rPr>
+          <w:rFonts w:cstheme="minorHAnsi"/>
+        </w:rPr>
+        <w:t xml:space="preserve">We know, strong always </w:t>
+      </w:r>
+      <w:r>
+        <w:rPr>
+          <w:rFonts w:cstheme="minorHAnsi"/>
+          <w:b/>
+          <w:i/>
+        </w:rPr>
+        <w:t>dominates</w:t>
+      </w:r>
+      <w:r>
+        <w:rPr>
+          <w:rFonts w:cstheme="minorHAnsi"/>
+        </w:rPr>
+        <w:t xml:space="preserve"> the</w:t>
+      </w:r>
+      <w:r>
+        <w:rPr>
+          <w:rFonts w:cstheme="minorHAnsi"/>
+        </w:rPr>
+        <w:t xml:space="preserve"> weak by nature. When we </w:t>
+      </w:r>
+      <w:r>
+        <w:rPr>
+          <w:rFonts w:cstheme="minorHAnsi"/>
+        </w:rPr>
+        <w:t>build</w:t>
+      </w:r>
+      <w:r>
+        <w:rPr>
+          <w:rFonts w:cstheme="minorHAnsi"/>
+        </w:rPr>
+        <w:t xml:space="preserve"> a classifier from a dataset</w:t>
+      </w:r>
+      <w:r>
+        <w:rPr>
+          <w:rFonts w:cstheme="minorHAnsi"/>
+        </w:rPr>
+        <w:t>, the classifier</w:t>
+      </w:r>
+      <w:r>
+        <w:rPr>
+          <w:rFonts w:cstheme="minorHAnsi"/>
+        </w:rPr>
+        <w:t xml:space="preserve"> represent</w:t>
+      </w:r>
+      <w:r>
+        <w:rPr>
+          <w:rFonts w:cstheme="minorHAnsi"/>
+        </w:rPr>
+        <w:t>s</w:t>
+      </w:r>
+      <w:r>
+        <w:rPr>
+          <w:rFonts w:cstheme="minorHAnsi"/>
+        </w:rPr>
+        <w:t xml:space="preserve"> the maximum examples</w:t>
+      </w:r>
+      <w:r>
+        <w:rPr>
+          <w:rFonts w:cstheme="minorHAnsi"/>
+        </w:rPr>
+        <w:t xml:space="preserve">, </w:t>
+      </w:r>
+      <w:r>
+        <w:rPr>
+          <w:rFonts w:cstheme="minorHAnsi"/>
+          <w:b/>
+          <w:i/>
+        </w:rPr>
+        <w:t>strong pattern</w:t>
+      </w:r>
+      <w:r>
+        <w:rPr>
+          <w:rFonts w:cstheme="minorHAnsi"/>
+        </w:rPr>
+        <w:t xml:space="preserve">, by dominating the other minor groups, </w:t>
+      </w:r>
+      <w:r>
+        <w:rPr>
+          <w:rFonts w:cstheme="minorHAnsi"/>
+          <w:b/>
+          <w:i/>
+        </w:rPr>
+        <w:t>weak patterns</w:t>
+      </w:r>
+      <w:r>
+        <w:rPr>
+          <w:rFonts w:cstheme="minorHAnsi"/>
+        </w:rPr>
+        <w:t xml:space="preserve">, of examples. </w:t>
+      </w:r>
+      <w:r>
+        <w:rPr>
+          <w:rFonts w:cstheme="minorHAnsi"/>
+        </w:rPr>
+        <w:t xml:space="preserve">So, the idea is that if we can separate the weak pattern examples from the </w:t>
+      </w:r>
+      <w:r>
+        <w:rPr>
+          <w:rFonts w:cstheme="minorHAnsi"/>
+        </w:rPr>
+        <w:t>dataset and build a different classifier</w:t>
+      </w:r>
+      <w:r>
+        <w:rPr>
+          <w:rFonts w:cstheme="minorHAnsi"/>
+        </w:rPr>
+        <w:t xml:space="preserve"> using them</w:t>
+      </w:r>
+      <w:r>
+        <w:rPr>
+          <w:rFonts w:cstheme="minorHAnsi"/>
+        </w:rPr>
+        <w:t xml:space="preserve"> then it is possible to achieve a</w:t>
+      </w:r>
+      <w:r>
+        <w:rPr>
+          <w:rFonts w:cstheme="minorHAnsi"/>
+        </w:rPr>
+        <w:t xml:space="preserve"> very good </w:t>
+      </w:r>
+      <w:r>
+        <w:rPr>
+          <w:rFonts w:cstheme="minorHAnsi"/>
+        </w:rPr>
+        <w:t>accuracy</w:t>
+      </w:r>
+      <w:r>
+        <w:rPr>
+          <w:rFonts w:cstheme="minorHAnsi"/>
+        </w:rPr>
+        <w:t xml:space="preserve"> close to</w:t>
+      </w:r>
+      <w:r>
+        <w:rPr>
+          <w:rFonts w:cstheme="minorHAnsi"/>
+        </w:rPr>
+        <w:t xml:space="preserve"> perfect. </w:t>
+      </w:r>
+    </w:p>
+    <w:p>
+      <w:pPr>
+        <w:spacing w:after="0" w:line="360" w:lineRule="auto"/>
+        <w:rPr>
+          <w:rFonts w:cstheme="minorHAnsi"/>
+        </w:rPr>
+      </w:pPr>
+    </w:p>
+    <w:p>
+      <w:pPr>
+        <w:spacing w:after="0" w:line="360" w:lineRule="auto"/>
+        <w:rPr>
+          <w:rFonts w:cstheme="minorHAnsi"/>
+        </w:rPr>
+      </w:pPr>
+      <w:r>
+        <w:rPr>
+          <w:rFonts w:cstheme="minorHAnsi"/>
+        </w:rPr>
+        <w:t xml:space="preserve">To verify the idea, </w:t>
+      </w:r>
+      <w:r>
+        <w:rPr>
+          <w:rFonts w:cstheme="minorHAnsi"/>
+        </w:rPr>
+        <w:t>w</w:t>
+      </w:r>
+      <w:r>
+        <w:rPr>
+          <w:rFonts w:cstheme="minorHAnsi"/>
+        </w:rPr>
+        <w:t>e</w:t>
+      </w:r>
+      <w:r>
+        <w:rPr>
+          <w:rFonts w:cstheme="minorHAnsi"/>
+        </w:rPr>
+        <w:t xml:space="preserve"> have used the </w:t>
+      </w:r>
+      <w:r>
+        <w:rPr>
+          <w:rFonts w:cstheme="minorHAnsi"/>
+          <w:b/>
+          <w:i/>
+        </w:rPr>
+        <w:t>Census Income Data Set</w:t>
+      </w:r>
+      <w:r>
+        <w:rPr>
+          <w:rFonts w:cstheme="minorHAnsi"/>
+        </w:rPr>
+        <w:t xml:space="preserve"> [1]</w:t>
+      </w:r>
+      <w:r>
+        <w:rPr>
+          <w:rFonts w:cstheme="minorHAnsi"/>
+        </w:rPr>
+        <w:t xml:space="preserve"> where the accuracy of the dataset using a single classifier is </w:t>
+      </w:r>
+      <w:r>
+        <w:rPr>
+          <w:rFonts w:cstheme="minorHAnsi"/>
+        </w:rPr>
+        <w:t>not</w:t>
+      </w:r>
+      <w:r>
+        <w:rPr>
+          <w:rFonts w:cstheme="minorHAnsi"/>
+        </w:rPr>
+        <w:t xml:space="preserve"> very</w:t>
+      </w:r>
+      <w:r>
+        <w:rPr>
+          <w:rFonts w:cstheme="minorHAnsi"/>
+        </w:rPr>
+        <w:t xml:space="preserve"> good</w:t>
+      </w:r>
+      <w:r>
+        <w:rPr>
+          <w:rFonts w:cstheme="minorHAnsi"/>
+        </w:rPr>
+        <w:t>.</w:t>
+      </w:r>
+      <w:r>
+        <w:rPr>
+          <w:rFonts w:cstheme="minorHAnsi"/>
+        </w:rPr>
+        <w:t xml:space="preserve"> </w:t>
+      </w:r>
+      <w:r>
+        <w:rPr>
+          <w:rFonts w:cstheme="minorHAnsi"/>
+        </w:rPr>
+        <w:t xml:space="preserve">The dataset is very famous, and lot of researchers have already worked on it. At first, we will have a survey on their work. </w:t>
+      </w:r>
+      <w:r>
+        <w:rPr>
+          <w:rFonts w:cstheme="minorHAnsi"/>
+        </w:rPr>
+        <w:t xml:space="preserve"> </w:t>
+      </w:r>
+    </w:p>
+    <w:p>
+      <w:pPr>
+        <w:spacing w:after="0" w:line="360" w:lineRule="auto"/>
+        <w:rPr>
+          <w:rFonts w:cstheme="minorHAnsi"/>
+        </w:rPr>
+      </w:pPr>
+    </w:p>
+    <w:p>
+      <w:pPr>
+        <w:spacing w:after="0" w:line="360" w:lineRule="auto"/>
+        <w:jc w:val="both"/>
+        <w:rPr>
+          <w:rFonts w:cstheme="minorHAnsi"/>
+          <w:b/>
+          <w:sz w:val="28"/>
+          <w:szCs w:val="28"/>
+        </w:rPr>
+      </w:pPr>
+      <w:r>
+        <w:rPr>
+          <w:rFonts w:cstheme="minorHAnsi"/>
+          <w:b/>
+          <w:sz w:val="28"/>
+          <w:szCs w:val="28"/>
+        </w:rPr>
+        <w:t>Relevant Work</w:t>
+      </w:r>
+    </w:p>
+    <w:p>
+      <w:pPr>
+        <w:spacing w:after="0" w:line="360" w:lineRule="auto"/>
+        <w:jc w:val="both"/>
+        <w:rPr>
+          <w:rFonts w:cstheme="minorHAnsi"/>
+        </w:rPr>
+      </w:pPr>
+      <w:r>
+        <w:rPr>
+          <w:rFonts w:cstheme="minorHAnsi"/>
+        </w:rPr>
+        <w:t xml:space="preserve">The dataset has a “Data Set Description” link that contains a list of 17 algorithms ran on the dataset and the results. One of those algorithms is naive </w:t>
+      </w:r>
+      <w:proofErr w:type="spellStart"/>
+      <w:r>
+        <w:rPr>
+          <w:rFonts w:cstheme="minorHAnsi"/>
+        </w:rPr>
+        <w:t>bayes</w:t>
+      </w:r>
+      <w:proofErr w:type="spellEnd"/>
+      <w:r>
+        <w:rPr>
+          <w:rFonts w:cstheme="minorHAnsi"/>
+        </w:rPr>
+        <w:t xml:space="preserve"> with 16.12% error rate. Another study used naïve </w:t>
+      </w:r>
+      <w:proofErr w:type="spellStart"/>
+      <w:r>
+        <w:rPr>
+          <w:rFonts w:cstheme="minorHAnsi"/>
+        </w:rPr>
+        <w:t>bayes</w:t>
+      </w:r>
+      <w:proofErr w:type="spellEnd"/>
+      <w:r>
+        <w:rPr>
+          <w:rFonts w:cstheme="minorHAnsi"/>
+        </w:rPr>
+        <w:t xml:space="preserve"> algorithm but omitted the entries with unknown values and had a higher error rate of 20.43%. [2]. In Ron </w:t>
+      </w:r>
+      <w:proofErr w:type="spellStart"/>
+      <w:r>
+        <w:rPr>
+          <w:rFonts w:cstheme="minorHAnsi"/>
+        </w:rPr>
+        <w:t>Kohavi’s</w:t>
+      </w:r>
+      <w:proofErr w:type="spellEnd"/>
+      <w:r>
+        <w:rPr>
+          <w:rFonts w:cstheme="minorHAnsi"/>
+        </w:rPr>
+        <w:t xml:space="preserve"> paper “Scaling Up the Accuracy of Naïve Bayes Classifier: </w:t>
+      </w:r>
       <w:proofErr w:type="gramStart"/>
       <w:r>
-        <w:t>We</w:t>
+        <w:rPr>
+          <w:rFonts w:cstheme="minorHAnsi"/>
+        </w:rPr>
+        <w:t>a</w:t>
       </w:r>
       <w:proofErr w:type="gramEnd"/>
       <w:r>
-        <w:t xml:space="preserve"> are</w:t>
-      </w:r>
-      <w:r>
-        <w:t xml:space="preserve"> going to propose a theory that can be used to classify a dataset to get the perfect accuracy. </w:t>
-      </w:r>
-      <w:r>
-        <w:t xml:space="preserve">We know, strong always </w:t>
-      </w:r>
-      <w:r>
-        <w:rPr>
-          <w:b/>
-          <w:i/>
-        </w:rPr>
-        <w:t>dominates</w:t>
-      </w:r>
-      <w:r>
-        <w:t xml:space="preserve"> the</w:t>
-      </w:r>
-      <w:r>
-        <w:t xml:space="preserve"> weak by nature. When we </w:t>
-      </w:r>
-      <w:r>
-        <w:t>build</w:t>
-      </w:r>
-      <w:r>
-        <w:t xml:space="preserve"> a classifier from a dataset</w:t>
-      </w:r>
-      <w:r>
-        <w:t>, the classifier</w:t>
-      </w:r>
-      <w:r>
-        <w:t xml:space="preserve"> represent</w:t>
-      </w:r>
-      <w:r>
-        <w:t>s</w:t>
-      </w:r>
-      <w:r>
-        <w:t xml:space="preserve"> the maximum examples</w:t>
-      </w:r>
-      <w:r>
-        <w:t xml:space="preserve">, </w:t>
-      </w:r>
-      <w:r>
-        <w:rPr>
-          <w:b/>
-          <w:i/>
-        </w:rPr>
-        <w:t>strong pattern</w:t>
-      </w:r>
-      <w:r>
-        <w:t xml:space="preserve">, by dominating the other minor groups, </w:t>
-      </w:r>
-      <w:r>
-        <w:rPr>
-          <w:b/>
-          <w:i/>
-        </w:rPr>
-        <w:t>weak patterns</w:t>
-      </w:r>
-      <w:r>
-        <w:t xml:space="preserve">, of examples. </w:t>
-      </w:r>
-      <w:r>
-        <w:t xml:space="preserve">So, the idea is that if we can separate the weak pattern examples from the </w:t>
-      </w:r>
-      <w:r>
-        <w:t>dataset and build a different classifier then it is possible to achieve a</w:t>
-      </w:r>
-      <w:r>
-        <w:t xml:space="preserve"> very good result close to</w:t>
-      </w:r>
-      <w:r>
-        <w:t xml:space="preserve"> perfect accuracy. </w:t>
-      </w:r>
-    </w:p>
-    <w:p>
-      <w:pPr>
-        <w:spacing w:line="360" w:lineRule="auto"/>
-      </w:pPr>
-      <w:r>
-        <w:t xml:space="preserve">To verify the idea, </w:t>
-      </w:r>
-      <w:proofErr w:type="gramStart"/>
-      <w:r>
-        <w:t>We</w:t>
-      </w:r>
-      <w:proofErr w:type="gramEnd"/>
-      <w:r>
-        <w:t xml:space="preserve"> have used the </w:t>
-      </w:r>
-      <w:r>
-        <w:t>Census Income Data Set</w:t>
-      </w:r>
-      <w:r>
-        <w:t xml:space="preserve"> [1]</w:t>
-      </w:r>
-      <w:r>
-        <w:t xml:space="preserve"> where the accuracy of the dataset using a single classifier is low</w:t>
-      </w:r>
-      <w:r>
-        <w:t>.</w:t>
-      </w:r>
-      <w:r>
+        <w:rPr>
+          <w:rFonts w:cstheme="minorHAnsi"/>
+        </w:rPr>
+        <w:t xml:space="preserve"> Decision Tree Hybrid”, the </w:t>
+      </w:r>
+      <w:proofErr w:type="spellStart"/>
+      <w:r>
+        <w:rPr>
+          <w:rFonts w:cstheme="minorHAnsi"/>
+        </w:rPr>
+        <w:t>NBTree</w:t>
+      </w:r>
+      <w:proofErr w:type="spellEnd"/>
+      <w:r>
+        <w:rPr>
+          <w:rFonts w:cstheme="minorHAnsi"/>
+        </w:rPr>
+        <w:t xml:space="preserve"> is described. </w:t>
+      </w:r>
+      <w:proofErr w:type="spellStart"/>
+      <w:r>
+        <w:rPr>
+          <w:rFonts w:cstheme="minorHAnsi"/>
+        </w:rPr>
+        <w:t>Kohavi</w:t>
+      </w:r>
+      <w:proofErr w:type="spellEnd"/>
+      <w:r>
+        <w:rPr>
+          <w:rFonts w:cstheme="minorHAnsi"/>
+        </w:rPr>
+        <w:t xml:space="preserve"> described </w:t>
+      </w:r>
+      <w:proofErr w:type="spellStart"/>
+      <w:r>
+        <w:rPr>
+          <w:rFonts w:cstheme="minorHAnsi"/>
+        </w:rPr>
+        <w:t>NBTree</w:t>
+      </w:r>
+      <w:proofErr w:type="spellEnd"/>
+      <w:r>
+        <w:rPr>
+          <w:rFonts w:cstheme="minorHAnsi"/>
+        </w:rPr>
+        <w:t xml:space="preserve"> as a hybrid of naïve </w:t>
+      </w:r>
+      <w:proofErr w:type="spellStart"/>
+      <w:r>
+        <w:rPr>
+          <w:rFonts w:cstheme="minorHAnsi"/>
+        </w:rPr>
+        <w:t>bayes</w:t>
+      </w:r>
+      <w:proofErr w:type="spellEnd"/>
+      <w:r>
+        <w:rPr>
+          <w:rFonts w:cstheme="minorHAnsi"/>
+        </w:rPr>
+        <w:t xml:space="preserve"> and decision tree. In this approach the error rate was 14.01% and this is the best among 17 algorithms.[3] </w:t>
+      </w:r>
+    </w:p>
+    <w:p>
+      <w:pPr>
+        <w:spacing w:after="0" w:line="360" w:lineRule="auto"/>
+        <w:jc w:val="both"/>
+        <w:rPr>
+          <w:rFonts w:cstheme="minorHAnsi"/>
+        </w:rPr>
+      </w:pPr>
+    </w:p>
+    <w:p>
+      <w:pPr>
+        <w:spacing w:after="0" w:line="360" w:lineRule="auto"/>
+        <w:rPr>
+          <w:rFonts w:cstheme="minorHAnsi"/>
+          <w:b/>
+        </w:rPr>
+      </w:pPr>
+      <w:r>
+        <w:rPr>
+          <w:rFonts w:cstheme="minorHAnsi"/>
+        </w:rPr>
+        <w:t xml:space="preserve">Another approach was taken in the paper “Ensemble Selection from Libraries of Models” by Rich Caruana. Here he concluded that ensemble selection consistently finds ensembles that outperform all other models, including models trained with bagging, boosting, and Bayesian model averaging.[4] In a study it was concluded that </w:t>
+      </w:r>
+      <w:r>
+        <w:rPr>
+          <w:rStyle w:val="Strong"/>
+          <w:rFonts w:cstheme="minorHAnsi"/>
+          <w:b w:val="0"/>
+          <w:iCs/>
+          <w:spacing w:val="-1"/>
+          <w:shd w:val="clear" w:color="auto" w:fill="FFFFFF"/>
+        </w:rPr>
+        <w:t>a Log Transformed Linear Regression is best model for predicting Income Per Capita.[5]</w:t>
+      </w:r>
+    </w:p>
+    <w:p>
+      <w:pPr>
+        <w:spacing w:after="0" w:line="360" w:lineRule="auto"/>
+        <w:rPr>
+          <w:rFonts w:cstheme="minorHAnsi"/>
+        </w:rPr>
+      </w:pPr>
+    </w:p>
+    <w:p>
+      <w:pPr>
+        <w:spacing w:after="0" w:line="360" w:lineRule="auto"/>
+        <w:rPr>
+          <w:rFonts w:cstheme="minorHAnsi"/>
+          <w:sz w:val="28"/>
+          <w:szCs w:val="28"/>
+        </w:rPr>
+      </w:pPr>
+      <w:r>
+        <w:rPr>
+          <w:rFonts w:cstheme="minorHAnsi"/>
+          <w:b/>
+          <w:sz w:val="28"/>
+          <w:szCs w:val="28"/>
+        </w:rPr>
+        <w:t xml:space="preserve">Data set </w:t>
+      </w:r>
+      <w:r>
+        <w:rPr>
+          <w:rFonts w:cstheme="minorHAnsi"/>
+          <w:b/>
+          <w:sz w:val="28"/>
+          <w:szCs w:val="28"/>
+        </w:rPr>
+        <w:t>preprocessing</w:t>
+      </w:r>
+    </w:p>
+    <w:p>
+      <w:pPr>
+        <w:spacing w:after="0" w:line="360" w:lineRule="auto"/>
+        <w:rPr>
+          <w:rFonts w:cstheme="minorHAnsi"/>
+          <w:sz w:val="24"/>
+          <w:szCs w:val="24"/>
+        </w:rPr>
+      </w:pPr>
+      <w:r>
+        <w:rPr>
+          <w:rFonts w:cstheme="minorHAnsi"/>
+          <w:sz w:val="24"/>
+          <w:szCs w:val="24"/>
+        </w:rPr>
+        <w:t>The dataset has</w:t>
+      </w:r>
+      <w:r>
+        <w:rPr>
+          <w:rFonts w:cstheme="minorHAnsi"/>
+          <w:sz w:val="24"/>
+          <w:szCs w:val="24"/>
+        </w:rPr>
+        <w:t xml:space="preserve"> in total</w:t>
+      </w:r>
+      <w:r>
+        <w:rPr>
+          <w:rFonts w:cstheme="minorHAnsi"/>
+          <w:sz w:val="24"/>
+          <w:szCs w:val="24"/>
+        </w:rPr>
+        <w:t xml:space="preserve"> 48,842</w:t>
+      </w:r>
+      <w:r>
+        <w:rPr>
+          <w:rFonts w:cstheme="minorHAnsi"/>
+          <w:sz w:val="24"/>
+          <w:szCs w:val="24"/>
+        </w:rPr>
+        <w:t xml:space="preserve"> (16281 test examples, 32561 training examples)</w:t>
+      </w:r>
+      <w:r>
+        <w:rPr>
+          <w:rFonts w:cstheme="minorHAnsi"/>
+          <w:sz w:val="24"/>
+          <w:szCs w:val="24"/>
+        </w:rPr>
+        <w:t xml:space="preserve"> instances with 14</w:t>
+      </w:r>
+      <w:r>
+        <w:rPr>
+          <w:rFonts w:cstheme="minorHAnsi"/>
+          <w:sz w:val="24"/>
+          <w:szCs w:val="24"/>
+        </w:rPr>
+        <w:t xml:space="preserve"> different types of categorical and continuous</w:t>
+      </w:r>
+      <w:r>
+        <w:rPr>
+          <w:rFonts w:cstheme="minorHAnsi"/>
+          <w:sz w:val="24"/>
+          <w:szCs w:val="24"/>
+        </w:rPr>
+        <w:t xml:space="preserve"> attributes</w:t>
+      </w:r>
+      <w:r>
+        <w:rPr>
+          <w:rFonts w:cstheme="minorHAnsi"/>
+          <w:sz w:val="24"/>
+          <w:szCs w:val="24"/>
+        </w:rPr>
+        <w:t xml:space="preserve"> to predict the result that whether the income is grea</w:t>
+      </w:r>
+      <w:r>
+        <w:rPr>
+          <w:rFonts w:cstheme="minorHAnsi"/>
+          <w:sz w:val="24"/>
+          <w:szCs w:val="24"/>
+        </w:rPr>
+        <w:t>ter than 50K or not. There are lot of examples in both training and testing dataset with missing values. Here, I have a plot on testing dataset where the white line represents the missing value of that example.</w:t>
+      </w:r>
+      <w:r>
+        <w:rPr>
+          <w:rFonts w:cstheme="minorHAnsi"/>
+          <w:sz w:val="24"/>
+          <w:szCs w:val="24"/>
+        </w:rPr>
         <w:t xml:space="preserve"> </w:t>
       </w:r>
     </w:p>
     <w:p>
       <w:pPr>
-        <w:spacing w:line="360" w:lineRule="auto"/>
-      </w:pPr>
-      <w:r>
-        <w:t xml:space="preserve"> </w:t>
-      </w:r>
-    </w:p>
-    <w:p>
-      <w:pPr>
-        <w:spacing w:line="360" w:lineRule="auto"/>
-      </w:pPr>
-    </w:p>
-    <w:p>
-      <w:pPr>
-        <w:spacing w:line="360" w:lineRule="auto"/>
-      </w:pPr>
-    </w:p>
-    <w:p>
-      <w:pPr>
-        <w:spacing w:line="360" w:lineRule="auto"/>
-        <w:rPr>
-          <w:b/>
-        </w:rPr>
-      </w:pPr>
-      <w:r>
-        <w:rPr>
-          <w:b/>
-        </w:rPr>
-        <w:t xml:space="preserve">The </w:t>
-      </w:r>
-      <w:r>
-        <w:rPr>
-          <w:b/>
-        </w:rPr>
-        <w:t>Analysis</w:t>
-      </w:r>
-      <w:r>
-        <w:rPr>
-          <w:b/>
-        </w:rPr>
-        <w:t xml:space="preserve"> on the Dataset</w:t>
-      </w:r>
-    </w:p>
-    <w:p>
-      <w:pPr>
-        <w:spacing w:line="360" w:lineRule="auto"/>
-      </w:pPr>
-      <w:r>
+        <w:spacing w:after="0" w:line="360" w:lineRule="auto"/>
+        <w:rPr>
+          <w:rFonts w:cstheme="minorHAnsi"/>
+        </w:rPr>
+      </w:pPr>
+      <w:r>
+        <w:rPr>
+          <w:rFonts w:cstheme="minorHAnsi"/>
+          <w:noProof/>
+        </w:rPr>
+        <w:lastRenderedPageBreak/>
+        <w:drawing>
+          <wp:inline distT="0" distB="0" distL="0" distR="0" wp14:anchorId="44E9E992" wp14:editId="4DD34FF2">
+            <wp:extent cx="5943600" cy="3566160"/>
+            <wp:effectExtent l="0" t="0" r="0" b="0"/>
+            <wp:docPr id="45" name="Picture 45"/>
+            <wp:cNvGraphicFramePr>
+              <a:graphicFrameLocks xmlns:a="http://schemas.openxmlformats.org/drawingml/2006/main" noChangeAspect="1"/>
+            </wp:cNvGraphicFramePr>
+            <a:graphic xmlns:a="http://schemas.openxmlformats.org/drawingml/2006/main">
+              <a:graphicData uri="http://schemas.openxmlformats.org/drawingml/2006/picture">
+                <pic:pic xmlns:pic="http://schemas.openxmlformats.org/drawingml/2006/picture">
+                  <pic:nvPicPr>
+                    <pic:cNvPr id="0" name="Picture 33"/>
+                    <pic:cNvPicPr>
+                      <a:picLocks noChangeAspect="1" noChangeArrowheads="1"/>
+                    </pic:cNvPicPr>
+                  </pic:nvPicPr>
+                  <pic:blipFill>
+                    <a:blip r:embed="rId6">
+                      <a:extLst>
+                        <a:ext uri="{28A0092B-C50C-407E-A947-70E740481C1C}">
+                          <a14:useLocalDpi xmlns:a14="http://schemas.microsoft.com/office/drawing/2010/main" val="0"/>
+                        </a:ext>
+                      </a:extLst>
+                    </a:blip>
+                    <a:srcRect/>
+                    <a:stretch>
+                      <a:fillRect/>
+                    </a:stretch>
+                  </pic:blipFill>
+                  <pic:spPr bwMode="auto">
+                    <a:xfrm>
+                      <a:off x="0" y="0"/>
+                      <a:ext cx="5943600" cy="3566160"/>
+                    </a:xfrm>
+                    <a:prstGeom prst="rect">
+                      <a:avLst/>
+                    </a:prstGeom>
+                    <a:noFill/>
+                    <a:ln>
+                      <a:noFill/>
+                    </a:ln>
+                  </pic:spPr>
+                </pic:pic>
+              </a:graphicData>
+            </a:graphic>
+          </wp:inline>
+        </w:drawing>
+      </w:r>
+    </w:p>
+    <w:p>
+      <w:pPr>
+        <w:spacing w:after="0" w:line="360" w:lineRule="auto"/>
+        <w:rPr>
+          <w:rFonts w:cstheme="minorHAnsi"/>
+        </w:rPr>
+      </w:pPr>
+      <w:r>
+        <w:rPr>
+          <w:rFonts w:cstheme="minorHAnsi"/>
+        </w:rPr>
+        <w:t xml:space="preserve">From the plot, we see that all the missing values are categorical type of attributes. </w:t>
+      </w:r>
+      <w:r>
+        <w:rPr>
+          <w:rFonts w:cstheme="minorHAnsi"/>
+        </w:rPr>
+        <w:t xml:space="preserve">We treated </w:t>
+      </w:r>
+      <w:r>
+        <w:rPr>
+          <w:rFonts w:cstheme="minorHAnsi"/>
+        </w:rPr>
+        <w:t xml:space="preserve">them </w:t>
+      </w:r>
+      <w:r>
+        <w:rPr>
+          <w:rFonts w:cstheme="minorHAnsi"/>
+        </w:rPr>
+        <w:t>in two ways,</w:t>
+      </w:r>
+    </w:p>
+    <w:p>
+      <w:pPr>
+        <w:pStyle w:val="ListParagraph"/>
+        <w:numPr>
+          <w:ilvl w:val="0"/>
+          <w:numId w:val="5"/>
+        </w:numPr>
+        <w:spacing w:after="0" w:line="360" w:lineRule="auto"/>
+        <w:rPr>
+          <w:rFonts w:cstheme="minorHAnsi"/>
+        </w:rPr>
+      </w:pPr>
+      <w:r>
+        <w:rPr>
+          <w:rFonts w:cstheme="minorHAnsi"/>
+        </w:rPr>
+        <w:t>Removing the entire example</w:t>
+      </w:r>
+      <w:r>
+        <w:rPr>
+          <w:rFonts w:cstheme="minorHAnsi"/>
+        </w:rPr>
+        <w:t>, or</w:t>
+      </w:r>
+    </w:p>
+    <w:p>
+      <w:pPr>
+        <w:pStyle w:val="ListParagraph"/>
+        <w:numPr>
+          <w:ilvl w:val="0"/>
+          <w:numId w:val="5"/>
+        </w:numPr>
+        <w:spacing w:after="0" w:line="360" w:lineRule="auto"/>
+        <w:rPr>
+          <w:rFonts w:cstheme="minorHAnsi"/>
+        </w:rPr>
+      </w:pPr>
+      <w:r>
+        <w:rPr>
+          <w:rFonts w:cstheme="minorHAnsi"/>
+        </w:rPr>
+        <w:t>Filling</w:t>
+      </w:r>
+      <w:r>
+        <w:rPr>
+          <w:rFonts w:cstheme="minorHAnsi"/>
+        </w:rPr>
+        <w:t xml:space="preserve"> with the most frequent value of that attribute</w:t>
+      </w:r>
+    </w:p>
+    <w:p>
+      <w:pPr>
+        <w:spacing w:after="0" w:line="360" w:lineRule="auto"/>
+        <w:rPr>
+          <w:rFonts w:cstheme="minorHAnsi"/>
+        </w:rPr>
+      </w:pPr>
+      <w:r>
+        <w:rPr>
+          <w:rFonts w:cstheme="minorHAnsi"/>
+        </w:rPr>
+        <w:t xml:space="preserve">We found that filling the missing value with the most frequent value gives the better result than removing the entire example. So, we used the later preprocessing option for the rest of the analysis. </w:t>
+      </w:r>
+    </w:p>
+    <w:p>
+      <w:pPr>
+        <w:spacing w:after="0" w:line="360" w:lineRule="auto"/>
+        <w:rPr>
+          <w:rFonts w:cstheme="minorHAnsi"/>
+        </w:rPr>
+      </w:pPr>
+    </w:p>
+    <w:p>
+      <w:pPr>
+        <w:spacing w:after="0" w:line="360" w:lineRule="auto"/>
+        <w:rPr>
+          <w:rFonts w:cstheme="minorHAnsi"/>
+          <w:b/>
+          <w:sz w:val="28"/>
+          <w:szCs w:val="28"/>
+        </w:rPr>
+      </w:pPr>
+      <w:r>
+        <w:rPr>
+          <w:rFonts w:cstheme="minorHAnsi"/>
+          <w:b/>
+          <w:sz w:val="28"/>
+          <w:szCs w:val="28"/>
+        </w:rPr>
+        <w:t>The Analysis</w:t>
+      </w:r>
+      <w:r>
+        <w:rPr>
+          <w:rFonts w:cstheme="minorHAnsi"/>
+          <w:b/>
+          <w:sz w:val="28"/>
+          <w:szCs w:val="28"/>
+        </w:rPr>
+        <w:t xml:space="preserve"> on the </w:t>
+      </w:r>
+      <w:r>
+        <w:rPr>
+          <w:rFonts w:cstheme="minorHAnsi"/>
+          <w:b/>
+          <w:sz w:val="28"/>
+          <w:szCs w:val="28"/>
+        </w:rPr>
+        <w:t>d</w:t>
+      </w:r>
+      <w:r>
+        <w:rPr>
+          <w:rFonts w:cstheme="minorHAnsi"/>
+          <w:b/>
+          <w:sz w:val="28"/>
+          <w:szCs w:val="28"/>
+        </w:rPr>
+        <w:t>ataset</w:t>
+      </w:r>
+      <w:r>
+        <w:rPr>
+          <w:rFonts w:cstheme="minorHAnsi"/>
+          <w:b/>
+          <w:sz w:val="28"/>
+          <w:szCs w:val="28"/>
+        </w:rPr>
+        <w:t xml:space="preserve"> using different estimators</w:t>
+      </w:r>
+    </w:p>
+    <w:p>
+      <w:pPr>
+        <w:spacing w:after="0" w:line="360" w:lineRule="auto"/>
+        <w:rPr>
+          <w:rFonts w:cstheme="minorHAnsi"/>
+        </w:rPr>
+      </w:pPr>
+      <w:r>
+        <w:rPr>
+          <w:rFonts w:cstheme="minorHAnsi"/>
+        </w:rPr>
         <w:t>Our used algorithms to test the dataset,</w:t>
       </w:r>
     </w:p>
@@ -456,9 +1198,15 @@
           <w:ilvl w:val="0"/>
           <w:numId w:val="1"/>
         </w:numPr>
-        <w:spacing w:line="360" w:lineRule="auto"/>
-      </w:pPr>
-      <w:r>
+        <w:spacing w:after="0" w:line="360" w:lineRule="auto"/>
+        <w:rPr>
+          <w:rFonts w:cstheme="minorHAnsi"/>
+        </w:rPr>
+      </w:pPr>
+      <w:r>
+        <w:rPr>
+          <w:rFonts w:cstheme="minorHAnsi"/>
+        </w:rPr>
         <w:t>Naïve Bayes,</w:t>
       </w:r>
     </w:p>
@@ -469,9 +1217,15 @@
           <w:ilvl w:val="0"/>
           <w:numId w:val="1"/>
         </w:numPr>
-        <w:spacing w:line="360" w:lineRule="auto"/>
-      </w:pPr>
-      <w:r>
+        <w:spacing w:after="0" w:line="360" w:lineRule="auto"/>
+        <w:rPr>
+          <w:rFonts w:cstheme="minorHAnsi"/>
+        </w:rPr>
+      </w:pPr>
+      <w:r>
+        <w:rPr>
+          <w:rFonts w:cstheme="minorHAnsi"/>
+        </w:rPr>
         <w:t>Logistic Regression</w:t>
       </w:r>
     </w:p>
@@ -482,16 +1236,16 @@
           <w:ilvl w:val="0"/>
           <w:numId w:val="1"/>
         </w:numPr>
-        <w:spacing w:line="360" w:lineRule="auto"/>
-        <w:rPr>
-          <w:rFonts w:ascii="Segoe UI" w:hAnsi="Segoe UI" w:cs="Segoe UI"/>
+        <w:spacing w:after="0" w:line="360" w:lineRule="auto"/>
+        <w:rPr>
+          <w:rFonts w:cstheme="minorHAnsi"/>
           <w:color w:val="212529"/>
           <w:shd w:val="clear" w:color="auto" w:fill="FFFFFF"/>
         </w:rPr>
       </w:pPr>
       <w:r>
         <w:rPr>
-          <w:rFonts w:ascii="Segoe UI" w:hAnsi="Segoe UI" w:cs="Segoe UI"/>
+          <w:rFonts w:cstheme="minorHAnsi"/>
           <w:color w:val="212529"/>
           <w:shd w:val="clear" w:color="auto" w:fill="FFFFFF"/>
         </w:rPr>
@@ -499,7 +1253,7 @@
       </w:r>
       <w:r>
         <w:rPr>
-          <w:rFonts w:ascii="Segoe UI" w:hAnsi="Segoe UI" w:cs="Segoe UI"/>
+          <w:rFonts w:cstheme="minorHAnsi"/>
           <w:color w:val="212529"/>
           <w:shd w:val="clear" w:color="auto" w:fill="FFFFFF"/>
         </w:rPr>
@@ -507,7 +1261,7 @@
       </w:r>
       <w:r>
         <w:rPr>
-          <w:rFonts w:ascii="Segoe UI" w:hAnsi="Segoe UI" w:cs="Segoe UI"/>
+          <w:rFonts w:cstheme="minorHAnsi"/>
           <w:color w:val="212529"/>
           <w:shd w:val="clear" w:color="auto" w:fill="FFFFFF"/>
         </w:rPr>
@@ -521,16 +1275,16 @@
           <w:ilvl w:val="0"/>
           <w:numId w:val="1"/>
         </w:numPr>
-        <w:spacing w:line="360" w:lineRule="auto"/>
-        <w:rPr>
-          <w:rFonts w:ascii="Segoe UI" w:hAnsi="Segoe UI" w:cs="Segoe UI"/>
+        <w:spacing w:after="0" w:line="360" w:lineRule="auto"/>
+        <w:rPr>
+          <w:rFonts w:cstheme="minorHAnsi"/>
           <w:color w:val="212529"/>
           <w:shd w:val="clear" w:color="auto" w:fill="FFFFFF"/>
         </w:rPr>
       </w:pPr>
       <w:r>
         <w:rPr>
-          <w:rFonts w:ascii="Segoe UI" w:hAnsi="Segoe UI" w:cs="Segoe UI"/>
+          <w:rFonts w:cstheme="minorHAnsi"/>
           <w:color w:val="212529"/>
           <w:shd w:val="clear" w:color="auto" w:fill="FFFFFF"/>
         </w:rPr>
@@ -544,16 +1298,16 @@
           <w:ilvl w:val="0"/>
           <w:numId w:val="1"/>
         </w:numPr>
-        <w:spacing w:line="360" w:lineRule="auto"/>
-        <w:rPr>
-          <w:rFonts w:ascii="Segoe UI" w:hAnsi="Segoe UI" w:cs="Segoe UI"/>
+        <w:spacing w:after="0" w:line="360" w:lineRule="auto"/>
+        <w:rPr>
+          <w:rFonts w:cstheme="minorHAnsi"/>
           <w:color w:val="212529"/>
           <w:shd w:val="clear" w:color="auto" w:fill="FFFFFF"/>
         </w:rPr>
       </w:pPr>
       <w:r>
         <w:rPr>
-          <w:rFonts w:ascii="Segoe UI" w:hAnsi="Segoe UI" w:cs="Segoe UI"/>
+          <w:rFonts w:cstheme="minorHAnsi"/>
           <w:color w:val="212529"/>
           <w:shd w:val="clear" w:color="auto" w:fill="FFFFFF"/>
         </w:rPr>
@@ -567,16 +1321,16 @@
           <w:ilvl w:val="0"/>
           <w:numId w:val="1"/>
         </w:numPr>
-        <w:spacing w:line="360" w:lineRule="auto"/>
-        <w:rPr>
-          <w:rFonts w:ascii="Segoe UI" w:hAnsi="Segoe UI" w:cs="Segoe UI"/>
+        <w:spacing w:after="0" w:line="360" w:lineRule="auto"/>
+        <w:rPr>
+          <w:rFonts w:cstheme="minorHAnsi"/>
           <w:color w:val="212529"/>
           <w:shd w:val="clear" w:color="auto" w:fill="FFFFFF"/>
         </w:rPr>
       </w:pPr>
       <w:r>
         <w:rPr>
-          <w:rFonts w:ascii="Segoe UI" w:hAnsi="Segoe UI" w:cs="Segoe UI"/>
+          <w:rFonts w:cstheme="minorHAnsi"/>
           <w:color w:val="212529"/>
           <w:shd w:val="clear" w:color="auto" w:fill="FFFFFF"/>
         </w:rPr>
@@ -585,67 +1339,146 @@
     </w:p>
     <w:p>
       <w:pPr>
-        <w:spacing w:line="360" w:lineRule="auto"/>
-      </w:pPr>
-    </w:p>
-    <w:p>
-      <w:pPr>
-        <w:spacing w:line="360" w:lineRule="auto"/>
-      </w:pPr>
-      <w:r>
+        <w:spacing w:after="0" w:line="360" w:lineRule="auto"/>
+        <w:rPr>
+          <w:rFonts w:cstheme="minorHAnsi"/>
+        </w:rPr>
+      </w:pPr>
+      <w:r>
+        <w:rPr>
+          <w:rFonts w:cstheme="minorHAnsi"/>
+        </w:rPr>
+        <w:t>We also used,</w:t>
+      </w:r>
+    </w:p>
+    <w:p>
+      <w:pPr>
+        <w:pStyle w:val="ListParagraph"/>
+        <w:numPr>
+          <w:ilvl w:val="0"/>
+          <w:numId w:val="4"/>
+        </w:numPr>
+        <w:spacing w:after="0" w:line="360" w:lineRule="auto"/>
+        <w:rPr>
+          <w:rFonts w:cstheme="minorHAnsi"/>
+        </w:rPr>
+      </w:pPr>
+      <w:r>
+        <w:rPr>
+          <w:rFonts w:cstheme="minorHAnsi"/>
+        </w:rPr>
+        <w:t>Bagging</w:t>
+      </w:r>
+    </w:p>
+    <w:p>
+      <w:pPr>
+        <w:pStyle w:val="ListParagraph"/>
+        <w:numPr>
+          <w:ilvl w:val="0"/>
+          <w:numId w:val="4"/>
+        </w:numPr>
+        <w:spacing w:after="0" w:line="360" w:lineRule="auto"/>
+        <w:rPr>
+          <w:rFonts w:cstheme="minorHAnsi"/>
+        </w:rPr>
+      </w:pPr>
+      <w:r>
+        <w:rPr>
+          <w:rFonts w:cstheme="minorHAnsi"/>
+        </w:rPr>
+        <w:lastRenderedPageBreak/>
+        <w:t>Boosting</w:t>
+      </w:r>
+    </w:p>
+    <w:p>
+      <w:pPr>
+        <w:spacing w:after="0" w:line="360" w:lineRule="auto"/>
+        <w:rPr>
+          <w:rFonts w:cstheme="minorHAnsi"/>
+        </w:rPr>
+      </w:pPr>
+      <w:r>
+        <w:rPr>
+          <w:rFonts w:cstheme="minorHAnsi"/>
+        </w:rPr>
         <w:t xml:space="preserve">First, we will </w:t>
       </w:r>
       <w:r>
+        <w:rPr>
+          <w:rFonts w:cstheme="minorHAnsi"/>
+        </w:rPr>
         <w:t xml:space="preserve">have a comparison table </w:t>
       </w:r>
       <w:r>
+        <w:rPr>
+          <w:rFonts w:cstheme="minorHAnsi"/>
+        </w:rPr>
         <w:t>of</w:t>
       </w:r>
       <w:r>
-        <w:t xml:space="preserve"> performance among those algorithms</w:t>
-      </w:r>
-      <w:r>
+        <w:rPr>
+          <w:rFonts w:cstheme="minorHAnsi"/>
+        </w:rPr>
+        <w:t xml:space="preserve"> performance </w:t>
+      </w:r>
+      <w:r>
+        <w:rPr>
+          <w:rFonts w:cstheme="minorHAnsi"/>
+        </w:rPr>
+        <w:t>applying</w:t>
+      </w:r>
+      <w:r>
+        <w:rPr>
+          <w:rFonts w:cstheme="minorHAnsi"/>
+        </w:rPr>
+        <w:t xml:space="preserve"> those algorithms</w:t>
+      </w:r>
+      <w:r>
+        <w:rPr>
+          <w:rFonts w:cstheme="minorHAnsi"/>
+        </w:rPr>
         <w:t xml:space="preserve">, </w:t>
       </w:r>
     </w:p>
     <w:p>
       <w:pPr>
-        <w:spacing w:line="360" w:lineRule="auto"/>
-      </w:pPr>
-      <w:r>
+        <w:spacing w:after="0" w:line="360" w:lineRule="auto"/>
+        <w:rPr>
+          <w:rFonts w:cstheme="minorHAnsi"/>
+        </w:rPr>
+      </w:pPr>
+      <w:r>
+        <w:rPr>
+          <w:rFonts w:cstheme="minorHAnsi"/>
+        </w:rPr>
         <w:t>(</w:t>
       </w:r>
       <w:r>
         <w:rPr>
+          <w:rFonts w:cstheme="minorHAnsi"/>
           <w:i/>
         </w:rPr>
-        <w:t>Please zoom in to read the table, sorry for the inconvenience. We made this to keep all things together for the</w:t>
-      </w:r>
-      <w:r>
-        <w:rPr>
-          <w:i/>
-        </w:rPr>
-        <w:t xml:space="preserve"> easy</w:t>
-      </w:r>
-      <w:r>
-        <w:rPr>
-          <w:i/>
-        </w:rPr>
-        <w:t xml:space="preserve"> comparison.</w:t>
-      </w:r>
-      <w:r>
+        <w:t>Please zoom in to read the table, sorry for the inconvenience. We made this to keep all things together for the easy comparison.</w:t>
+      </w:r>
+      <w:r>
+        <w:rPr>
+          <w:rFonts w:cstheme="minorHAnsi"/>
+        </w:rPr>
         <w:t>)</w:t>
       </w:r>
     </w:p>
     <w:p>
       <w:pPr>
-        <w:spacing w:line="360" w:lineRule="auto"/>
-      </w:pPr>
-      <w:r>
-        <w:rPr>
+        <w:spacing w:after="0" w:line="360" w:lineRule="auto"/>
+        <w:rPr>
+          <w:rFonts w:cstheme="minorHAnsi"/>
+        </w:rPr>
+      </w:pPr>
+      <w:r>
+        <w:rPr>
+          <w:rFonts w:cstheme="minorHAnsi"/>
           <w:noProof/>
         </w:rPr>
-        <w:lastRenderedPageBreak/>
         <w:drawing>
           <wp:inline distT="0" distB="0" distL="0" distR="0" wp14:anchorId="2D0FEB69" wp14:editId="78C8781C">
             <wp:extent cx="6467475" cy="1266825"/>
@@ -664,7 +1497,7 @@
                     </pic:cNvPicPr>
                   </pic:nvPicPr>
                   <pic:blipFill>
-                    <a:blip r:embed="rId6">
+                    <a:blip r:embed="rId7">
                       <a:extLst>
                         <a:ext uri="{28A0092B-C50C-407E-A947-70E740481C1C}">
                           <a14:useLocalDpi xmlns:a14="http://schemas.microsoft.com/office/drawing/2010/main" val="0"/>
@@ -698,24 +1531,40 @@
     </w:p>
     <w:p>
       <w:pPr>
-        <w:spacing w:line="360" w:lineRule="auto"/>
-      </w:pPr>
-      <w:r>
+        <w:spacing w:after="0" w:line="360" w:lineRule="auto"/>
+        <w:rPr>
+          <w:rFonts w:cstheme="minorHAnsi"/>
+        </w:rPr>
+      </w:pPr>
+      <w:r>
+        <w:rPr>
+          <w:rFonts w:cstheme="minorHAnsi"/>
+        </w:rPr>
         <w:t xml:space="preserve">And the </w:t>
       </w:r>
       <w:r>
+        <w:rPr>
+          <w:rFonts w:cstheme="minorHAnsi"/>
+        </w:rPr>
         <w:t xml:space="preserve">corresponding </w:t>
       </w:r>
       <w:r>
+        <w:rPr>
+          <w:rFonts w:cstheme="minorHAnsi"/>
+        </w:rPr>
         <w:t>ROC curve comparison,</w:t>
       </w:r>
     </w:p>
     <w:p>
       <w:pPr>
-        <w:spacing w:line="360" w:lineRule="auto"/>
-      </w:pPr>
-      <w:r>
-        <w:rPr>
+        <w:spacing w:after="0" w:line="360" w:lineRule="auto"/>
+        <w:rPr>
+          <w:rFonts w:cstheme="minorHAnsi"/>
+        </w:rPr>
+      </w:pPr>
+      <w:r>
+        <w:rPr>
+          <w:rFonts w:cstheme="minorHAnsi"/>
           <w:noProof/>
         </w:rPr>
         <w:drawing>
@@ -736,7 +1585,7 @@
                     </pic:cNvPicPr>
                   </pic:nvPicPr>
                   <pic:blipFill>
-                    <a:blip r:embed="rId7">
+                    <a:blip r:embed="rId8">
                       <a:extLst>
                         <a:ext uri="{28A0092B-C50C-407E-A947-70E740481C1C}">
                           <a14:useLocalDpi xmlns:a14="http://schemas.microsoft.com/office/drawing/2010/main" val="0"/>
@@ -770,57 +1619,111 @@
     </w:p>
     <w:p>
       <w:pPr>
-        <w:spacing w:line="360" w:lineRule="auto"/>
-      </w:pPr>
-      <w:r>
-        <w:t xml:space="preserve">From the table, we see that we have obtained the maximum test accuracy from SVM (85.34%) and the maximum ROC score from </w:t>
-      </w:r>
-      <w:proofErr w:type="spellStart"/>
-      <w:r>
-        <w:t>NeuralNetwork</w:t>
-      </w:r>
-      <w:proofErr w:type="spellEnd"/>
-      <w:r>
-        <w:t xml:space="preserve"> that covers 90.13% of the plot.</w:t>
-      </w:r>
-    </w:p>
-    <w:p>
-      <w:pPr>
-        <w:spacing w:line="360" w:lineRule="auto"/>
-      </w:pPr>
-    </w:p>
-    <w:p>
-      <w:pPr>
-        <w:spacing w:line="360" w:lineRule="auto"/>
-      </w:pPr>
-      <w:r>
-        <w:t>We wanted to check whether we can get better results using Ensemble algorithms. We used Bagging and Boosting techniques,</w:t>
-      </w:r>
-    </w:p>
-    <w:p>
-      <w:pPr>
-        <w:spacing w:line="360" w:lineRule="auto"/>
-      </w:pPr>
-      <w:r>
-        <w:rPr>
+        <w:spacing w:after="0" w:line="360" w:lineRule="auto"/>
+        <w:rPr>
+          <w:rFonts w:cstheme="minorHAnsi"/>
+        </w:rPr>
+      </w:pPr>
+      <w:r>
+        <w:rPr>
+          <w:rFonts w:cstheme="minorHAnsi"/>
+        </w:rPr>
+        <w:t>From the table, we see that we have obtained the maximum test accuracy from SVM (85.34%) and the maximum ROC score from Neural</w:t>
+      </w:r>
+      <w:r>
+        <w:rPr>
+          <w:rFonts w:cstheme="minorHAnsi"/>
+        </w:rPr>
+        <w:t xml:space="preserve"> </w:t>
+      </w:r>
+      <w:r>
+        <w:rPr>
+          <w:rFonts w:cstheme="minorHAnsi"/>
+        </w:rPr>
+        <w:t>Network that covers 90.13% of the plot.</w:t>
+      </w:r>
+    </w:p>
+    <w:p>
+      <w:pPr>
+        <w:spacing w:after="0" w:line="360" w:lineRule="auto"/>
+        <w:rPr>
+          <w:rFonts w:cstheme="minorHAnsi"/>
+        </w:rPr>
+      </w:pPr>
+    </w:p>
+    <w:p>
+      <w:pPr>
+        <w:spacing w:after="0" w:line="360" w:lineRule="auto"/>
+        <w:rPr>
+          <w:rFonts w:cstheme="minorHAnsi"/>
+        </w:rPr>
+      </w:pPr>
+      <w:r>
+        <w:rPr>
+          <w:rFonts w:cstheme="minorHAnsi"/>
+        </w:rPr>
+        <w:lastRenderedPageBreak/>
+        <w:t>We wanted to check whether we can get</w:t>
+      </w:r>
+      <w:r>
+        <w:rPr>
+          <w:rFonts w:cstheme="minorHAnsi"/>
+        </w:rPr>
+        <w:t xml:space="preserve"> a</w:t>
+      </w:r>
+      <w:r>
+        <w:rPr>
+          <w:rFonts w:cstheme="minorHAnsi"/>
+        </w:rPr>
+        <w:t xml:space="preserve"> </w:t>
+      </w:r>
+      <w:r>
+        <w:rPr>
+          <w:rFonts w:cstheme="minorHAnsi"/>
+        </w:rPr>
+        <w:t>better result</w:t>
+      </w:r>
+      <w:r>
+        <w:rPr>
+          <w:rFonts w:cstheme="minorHAnsi"/>
+        </w:rPr>
+        <w:t xml:space="preserve"> using Ensemble algorithms. We used Bagging and Boosting techniques,</w:t>
+      </w:r>
+    </w:p>
+    <w:p>
+      <w:pPr>
+        <w:spacing w:after="0" w:line="360" w:lineRule="auto"/>
+        <w:rPr>
+          <w:rFonts w:cstheme="minorHAnsi"/>
+        </w:rPr>
+      </w:pPr>
+      <w:r>
+        <w:rPr>
+          <w:rFonts w:cstheme="minorHAnsi"/>
           <w:b/>
           <w:i/>
         </w:rPr>
         <w:t>The same comparison table using Bagging</w:t>
       </w:r>
       <w:r>
+        <w:rPr>
+          <w:rFonts w:cstheme="minorHAnsi"/>
+        </w:rPr>
         <w:t xml:space="preserve">, </w:t>
       </w:r>
     </w:p>
     <w:p>
       <w:pPr>
-        <w:spacing w:line="360" w:lineRule="auto"/>
-      </w:pPr>
-      <w:r>
-        <w:rPr>
+        <w:spacing w:after="0" w:line="360" w:lineRule="auto"/>
+        <w:rPr>
+          <w:rFonts w:cstheme="minorHAnsi"/>
+        </w:rPr>
+      </w:pPr>
+      <w:r>
+        <w:rPr>
+          <w:rFonts w:cstheme="minorHAnsi"/>
           <w:noProof/>
         </w:rPr>
-        <w:lastRenderedPageBreak/>
         <w:drawing>
           <wp:inline distT="0" distB="0" distL="0" distR="0" wp14:anchorId="4EC5A23B" wp14:editId="701C4959">
             <wp:extent cx="6400800" cy="1295400"/>
@@ -839,7 +1742,7 @@
                     </pic:cNvPicPr>
                   </pic:nvPicPr>
                   <pic:blipFill>
-                    <a:blip r:embed="rId8">
+                    <a:blip r:embed="rId9">
                       <a:extLst>
                         <a:ext uri="{28A0092B-C50C-407E-A947-70E740481C1C}">
                           <a14:useLocalDpi xmlns:a14="http://schemas.microsoft.com/office/drawing/2010/main" val="0"/>
@@ -873,18 +1776,28 @@
     </w:p>
     <w:p>
       <w:pPr>
-        <w:spacing w:line="360" w:lineRule="auto"/>
-      </w:pPr>
-      <w:r>
+        <w:spacing w:after="0" w:line="360" w:lineRule="auto"/>
+        <w:rPr>
+          <w:rFonts w:cstheme="minorHAnsi"/>
+        </w:rPr>
+      </w:pPr>
+      <w:r>
+        <w:rPr>
+          <w:rFonts w:cstheme="minorHAnsi"/>
+        </w:rPr>
         <w:t xml:space="preserve">And the ROC plot comparison, </w:t>
       </w:r>
     </w:p>
     <w:p>
       <w:pPr>
-        <w:spacing w:line="360" w:lineRule="auto"/>
-      </w:pPr>
-      <w:r>
-        <w:rPr>
+        <w:spacing w:after="0" w:line="360" w:lineRule="auto"/>
+        <w:rPr>
+          <w:rFonts w:cstheme="minorHAnsi"/>
+        </w:rPr>
+      </w:pPr>
+      <w:r>
+        <w:rPr>
+          <w:rFonts w:cstheme="minorHAnsi"/>
           <w:noProof/>
         </w:rPr>
         <w:drawing>
@@ -905,7 +1818,7 @@
                     </pic:cNvPicPr>
                   </pic:nvPicPr>
                   <pic:blipFill>
-                    <a:blip r:embed="rId9">
+                    <a:blip r:embed="rId10">
                       <a:extLst>
                         <a:ext uri="{28A0092B-C50C-407E-A947-70E740481C1C}">
                           <a14:useLocalDpi xmlns:a14="http://schemas.microsoft.com/office/drawing/2010/main" val="0"/>
@@ -939,34 +1852,81 @@
     </w:p>
     <w:p>
       <w:pPr>
-        <w:spacing w:line="360" w:lineRule="auto"/>
-      </w:pPr>
-      <w:r>
+        <w:spacing w:after="0" w:line="360" w:lineRule="auto"/>
+        <w:rPr>
+          <w:rFonts w:cstheme="minorHAnsi"/>
+        </w:rPr>
+      </w:pPr>
+      <w:r>
+        <w:rPr>
+          <w:rFonts w:cstheme="minorHAnsi"/>
+        </w:rPr>
         <w:t>Here, we have got the best result from the decision tree with 85.54% accuracy</w:t>
       </w:r>
       <w:r>
+        <w:rPr>
+          <w:rFonts w:cstheme="minorHAnsi"/>
+        </w:rPr>
         <w:t xml:space="preserve"> on the test dataset where the ROC score is 90.49%. </w:t>
       </w:r>
     </w:p>
     <w:p>
       <w:pPr>
-        <w:spacing w:line="360" w:lineRule="auto"/>
-      </w:pPr>
-    </w:p>
-    <w:p>
-      <w:pPr>
-        <w:spacing w:line="360" w:lineRule="auto"/>
-      </w:pPr>
-      <w:r>
-        <w:t xml:space="preserve">And for the Boosting, </w:t>
-      </w:r>
-    </w:p>
-    <w:p>
-      <w:pPr>
-        <w:spacing w:line="360" w:lineRule="auto"/>
-      </w:pPr>
-      <w:r>
-        <w:rPr>
+        <w:spacing w:after="0" w:line="360" w:lineRule="auto"/>
+        <w:rPr>
+          <w:rFonts w:cstheme="minorHAnsi"/>
+        </w:rPr>
+      </w:pPr>
+    </w:p>
+    <w:p>
+      <w:pPr>
+        <w:spacing w:after="0" w:line="360" w:lineRule="auto"/>
+        <w:rPr>
+          <w:rFonts w:cstheme="minorHAnsi"/>
+        </w:rPr>
+      </w:pPr>
+      <w:r>
+        <w:rPr>
+          <w:rFonts w:cstheme="minorHAnsi"/>
+        </w:rPr>
+        <w:t xml:space="preserve">And </w:t>
+      </w:r>
+      <w:r>
+        <w:rPr>
+          <w:rFonts w:cstheme="minorHAnsi"/>
+        </w:rPr>
+        <w:t>using</w:t>
+      </w:r>
+      <w:r>
+        <w:rPr>
+          <w:rFonts w:cstheme="minorHAnsi"/>
+        </w:rPr>
+        <w:t xml:space="preserve"> </w:t>
+      </w:r>
+      <w:r>
+        <w:rPr>
+          <w:rFonts w:cstheme="minorHAnsi"/>
+          <w:b/>
+        </w:rPr>
+        <w:t>Boosting</w:t>
+      </w:r>
+      <w:r>
+        <w:rPr>
+          <w:rFonts w:cstheme="minorHAnsi"/>
+        </w:rPr>
+        <w:t xml:space="preserve">, </w:t>
+      </w:r>
+    </w:p>
+    <w:p>
+      <w:pPr>
+        <w:spacing w:after="0" w:line="360" w:lineRule="auto"/>
+        <w:rPr>
+          <w:rFonts w:cstheme="minorHAnsi"/>
+        </w:rPr>
+      </w:pPr>
+      <w:r>
+        <w:rPr>
+          <w:rFonts w:cstheme="minorHAnsi"/>
           <w:noProof/>
         </w:rPr>
         <w:lastRenderedPageBreak/>
@@ -988,7 +1948,7 @@
                     </pic:cNvPicPr>
                   </pic:nvPicPr>
                   <pic:blipFill>
-                    <a:blip r:embed="rId10">
+                    <a:blip r:embed="rId11">
                       <a:extLst>
                         <a:ext uri="{28A0092B-C50C-407E-A947-70E740481C1C}">
                           <a14:useLocalDpi xmlns:a14="http://schemas.microsoft.com/office/drawing/2010/main" val="0"/>
@@ -1022,18 +1982,28 @@
     </w:p>
     <w:p>
       <w:pPr>
-        <w:spacing w:line="360" w:lineRule="auto"/>
-      </w:pPr>
-      <w:r>
+        <w:spacing w:after="0" w:line="360" w:lineRule="auto"/>
+        <w:rPr>
+          <w:rFonts w:cstheme="minorHAnsi"/>
+        </w:rPr>
+      </w:pPr>
+      <w:r>
+        <w:rPr>
+          <w:rFonts w:cstheme="minorHAnsi"/>
+        </w:rPr>
         <w:t>With the corresponding ROC curve,</w:t>
       </w:r>
     </w:p>
     <w:p>
       <w:pPr>
-        <w:spacing w:line="360" w:lineRule="auto"/>
-      </w:pPr>
-      <w:r>
-        <w:rPr>
+        <w:spacing w:after="0" w:line="360" w:lineRule="auto"/>
+        <w:rPr>
+          <w:rFonts w:cstheme="minorHAnsi"/>
+        </w:rPr>
+      </w:pPr>
+      <w:r>
+        <w:rPr>
+          <w:rFonts w:cstheme="minorHAnsi"/>
           <w:noProof/>
         </w:rPr>
         <w:drawing>
@@ -1054,7 +2024,7 @@
                     </pic:cNvPicPr>
                   </pic:nvPicPr>
                   <pic:blipFill>
-                    <a:blip r:embed="rId11">
+                    <a:blip r:embed="rId12">
                       <a:extLst>
                         <a:ext uri="{28A0092B-C50C-407E-A947-70E740481C1C}">
                           <a14:useLocalDpi xmlns:a14="http://schemas.microsoft.com/office/drawing/2010/main" val="0"/>
@@ -1088,146 +2058,269 @@
     </w:p>
     <w:p>
       <w:pPr>
-        <w:spacing w:line="360" w:lineRule="auto"/>
-      </w:pPr>
-      <w:r>
+        <w:spacing w:after="0" w:line="360" w:lineRule="auto"/>
+        <w:rPr>
+          <w:rFonts w:cstheme="minorHAnsi"/>
+        </w:rPr>
+      </w:pPr>
+      <w:r>
+        <w:rPr>
+          <w:rFonts w:cstheme="minorHAnsi"/>
+        </w:rPr>
         <w:t>Using Boosting, we have got the best test accuracy (83.69%) and the ROC (</w:t>
       </w:r>
       <w:r>
+        <w:rPr>
+          <w:rFonts w:cstheme="minorHAnsi"/>
+        </w:rPr>
         <w:t>88.89%</w:t>
       </w:r>
       <w:r>
+        <w:rPr>
+          <w:rFonts w:cstheme="minorHAnsi"/>
+        </w:rPr>
         <w:t xml:space="preserve">) score </w:t>
       </w:r>
       <w:r>
+        <w:rPr>
+          <w:rFonts w:cstheme="minorHAnsi"/>
+        </w:rPr>
         <w:t>from the decision tree</w:t>
       </w:r>
       <w:r>
+        <w:rPr>
+          <w:rFonts w:cstheme="minorHAnsi"/>
+        </w:rPr>
         <w:t>, no better than the previous scores</w:t>
       </w:r>
       <w:r>
+        <w:rPr>
+          <w:rFonts w:cstheme="minorHAnsi"/>
+        </w:rPr>
         <w:t>.</w:t>
       </w:r>
     </w:p>
     <w:p>
       <w:pPr>
-        <w:spacing w:line="360" w:lineRule="auto"/>
-      </w:pPr>
-    </w:p>
-    <w:p>
-      <w:pPr>
-        <w:spacing w:line="360" w:lineRule="auto"/>
-        <w:rPr>
-          <w:b/>
-        </w:rPr>
-      </w:pPr>
-      <w:r>
-        <w:rPr>
-          <w:b/>
-        </w:rPr>
-        <w:t>A different idea</w:t>
-      </w:r>
-    </w:p>
-    <w:p>
-      <w:pPr>
-        <w:spacing w:line="360" w:lineRule="auto"/>
-      </w:pPr>
-      <w:r>
+        <w:spacing w:after="0" w:line="360" w:lineRule="auto"/>
+        <w:rPr>
+          <w:rFonts w:cstheme="minorHAnsi"/>
+        </w:rPr>
+      </w:pPr>
+    </w:p>
+    <w:p>
+      <w:pPr>
+        <w:spacing w:after="0" w:line="360" w:lineRule="auto"/>
+        <w:rPr>
+          <w:rFonts w:cstheme="minorHAnsi"/>
+          <w:b/>
+          <w:sz w:val="28"/>
+          <w:szCs w:val="28"/>
+        </w:rPr>
+      </w:pPr>
+      <w:r>
+        <w:rPr>
+          <w:rFonts w:cstheme="minorHAnsi"/>
+          <w:b/>
+          <w:sz w:val="28"/>
+          <w:szCs w:val="28"/>
+        </w:rPr>
+        <w:t xml:space="preserve">A different </w:t>
+      </w:r>
+      <w:r>
+        <w:rPr>
+          <w:rFonts w:cstheme="minorHAnsi"/>
+          <w:b/>
+          <w:sz w:val="28"/>
+          <w:szCs w:val="28"/>
+        </w:rPr>
+        <w:t>approach</w:t>
+      </w:r>
+    </w:p>
+    <w:p>
+      <w:pPr>
+        <w:spacing w:after="0" w:line="360" w:lineRule="auto"/>
+        <w:rPr>
+          <w:rFonts w:cstheme="minorHAnsi"/>
+        </w:rPr>
+      </w:pPr>
+      <w:r>
+        <w:rPr>
+          <w:rFonts w:cstheme="minorHAnsi"/>
+        </w:rPr>
         <w:t xml:space="preserve">So, we can conclude here that </w:t>
       </w:r>
       <w:r>
-        <w:t xml:space="preserve">the obtained result is not good enough. To find out the reason, we analyzed separately the correctly classified examples and the examples that are not. </w:t>
-      </w:r>
-      <w:r>
+        <w:rPr>
+          <w:rFonts w:cstheme="minorHAnsi"/>
+          <w:b/>
+          <w:i/>
+        </w:rPr>
+        <w:t>the obtained result is not good enough</w:t>
+      </w:r>
+      <w:r>
+        <w:rPr>
+          <w:rFonts w:cstheme="minorHAnsi"/>
+        </w:rPr>
+        <w:t xml:space="preserve">. To find out the reason, </w:t>
+      </w:r>
+      <w:r>
+        <w:rPr>
+          <w:rFonts w:cstheme="minorHAnsi"/>
+        </w:rPr>
+        <w:t>I</w:t>
+      </w:r>
+      <w:r>
+        <w:rPr>
+          <w:rFonts w:cstheme="minorHAnsi"/>
+        </w:rPr>
+        <w:t xml:space="preserve"> analyzed separately the correctly classified examples and the examples that are not. </w:t>
+      </w:r>
+      <w:r>
+        <w:rPr>
+          <w:rFonts w:cstheme="minorHAnsi"/>
+        </w:rPr>
         <w:t xml:space="preserve">We discovered a pattern using the wrong classified examples that is </w:t>
       </w:r>
       <w:r>
         <w:rPr>
+          <w:rFonts w:cstheme="minorHAnsi"/>
           <w:b/>
           <w:i/>
         </w:rPr>
         <w:t>very different</w:t>
       </w:r>
       <w:r>
-        <w:t xml:space="preserve"> from the pattern using correctly </w:t>
-      </w:r>
-      <w:r>
+        <w:rPr>
+          <w:rFonts w:cstheme="minorHAnsi"/>
+        </w:rPr>
+        <w:t xml:space="preserve"> from the pattern using correctly classified examples. </w:t>
+      </w:r>
+      <w:r>
+        <w:rPr>
+          <w:rFonts w:cstheme="minorHAnsi"/>
+        </w:rPr>
+        <w:t xml:space="preserve">So, the pattern from the wrongly classified examples is </w:t>
+      </w:r>
+      <w:r>
+        <w:rPr>
+          <w:rFonts w:cstheme="minorHAnsi"/>
+          <w:b/>
+          <w:i/>
+        </w:rPr>
+        <w:t>the weak pattern</w:t>
+      </w:r>
+      <w:r>
+        <w:rPr>
+          <w:rFonts w:cstheme="minorHAnsi"/>
+        </w:rPr>
+        <w:t xml:space="preserve">, and the pattern from the correctly classified examples is </w:t>
+      </w:r>
+      <w:r>
+        <w:rPr>
+          <w:rFonts w:cstheme="minorHAnsi"/>
+          <w:b/>
+          <w:i/>
+        </w:rPr>
+        <w:t>the strong pattern</w:t>
+      </w:r>
+      <w:r>
+        <w:rPr>
+          <w:rFonts w:cstheme="minorHAnsi"/>
+        </w:rPr>
+        <w:t>. Now, if we can add one more</w:t>
+      </w:r>
+      <w:r>
+        <w:rPr>
+          <w:rFonts w:cstheme="minorHAnsi"/>
+          <w:b/>
+          <w:i/>
+        </w:rPr>
+        <w:t xml:space="preserve"> </w:t>
+      </w:r>
+      <w:r>
+        <w:rPr>
+          <w:rFonts w:cstheme="minorHAnsi"/>
+          <w:b/>
+          <w:i/>
+        </w:rPr>
         <w:lastRenderedPageBreak/>
-        <w:t xml:space="preserve">classified examples. </w:t>
-      </w:r>
-      <w:r>
-        <w:t xml:space="preserve">So, the pattern from the wrongly classified examples is </w:t>
-      </w:r>
-      <w:r>
-        <w:rPr>
+        <w:t>preprocessing step</w:t>
+      </w:r>
+      <w:r>
+        <w:rPr>
+          <w:rFonts w:cstheme="minorHAnsi"/>
+        </w:rPr>
+        <w:t xml:space="preserve"> to separate the weak pattern examples from the strong pattern examples and classify them using different classifier, then it is </w:t>
+      </w:r>
+      <w:r>
+        <w:rPr>
+          <w:rFonts w:cstheme="minorHAnsi"/>
           <w:b/>
           <w:i/>
         </w:rPr>
-        <w:t>the weak pattern</w:t>
-      </w:r>
-      <w:r>
-        <w:t xml:space="preserve">, and the pattern from the correctly classified examples is </w:t>
-      </w:r>
-      <w:r>
-        <w:rPr>
+        <w:t>possible to achieve a very high accuracy</w:t>
+      </w:r>
+      <w:r>
+        <w:rPr>
+          <w:rFonts w:cstheme="minorHAnsi"/>
+        </w:rPr>
+        <w:t xml:space="preserve"> close to perfect. </w:t>
+      </w:r>
+    </w:p>
+    <w:p>
+      <w:pPr>
+        <w:spacing w:after="0" w:line="360" w:lineRule="auto"/>
+        <w:rPr>
+          <w:rFonts w:cstheme="minorHAnsi"/>
+        </w:rPr>
+      </w:pPr>
+    </w:p>
+    <w:p>
+      <w:pPr>
+        <w:spacing w:after="0" w:line="360" w:lineRule="auto"/>
+        <w:rPr>
+          <w:rFonts w:cstheme="minorHAnsi"/>
+        </w:rPr>
+      </w:pPr>
+      <w:r>
+        <w:rPr>
+          <w:rFonts w:cstheme="minorHAnsi"/>
+        </w:rPr>
+        <w:t xml:space="preserve">The </w:t>
+      </w:r>
+      <w:r>
+        <w:rPr>
+          <w:rFonts w:cstheme="minorHAnsi"/>
           <w:b/>
           <w:i/>
         </w:rPr>
-        <w:t>the strong pattern</w:t>
-      </w:r>
-      <w:r>
-        <w:t xml:space="preserve">. Now, </w:t>
-      </w:r>
-      <w:r>
-        <w:t>if we can add one more</w:t>
-      </w:r>
-      <w:r>
-        <w:rPr>
-          <w:b/>
-          <w:i/>
-        </w:rPr>
-        <w:t xml:space="preserve"> preprocessing step</w:t>
-      </w:r>
-      <w:r>
-        <w:t xml:space="preserve"> to separate the weak pattern examples from the strong pattern examples and classify them using different classifier, then it is </w:t>
-      </w:r>
-      <w:r>
-        <w:rPr>
-          <w:b/>
-          <w:i/>
-        </w:rPr>
-        <w:t>possible to achieve a very high accuracy</w:t>
-      </w:r>
-      <w:r>
-        <w:t xml:space="preserve"> close to perfect. </w:t>
-      </w:r>
-    </w:p>
-    <w:p>
-      <w:pPr>
-        <w:spacing w:line="360" w:lineRule="auto"/>
-      </w:pPr>
-    </w:p>
-    <w:p>
-      <w:pPr>
-        <w:spacing w:line="360" w:lineRule="auto"/>
-      </w:pPr>
-      <w:r>
-        <w:t>The flow chart for the weak pattern theory,</w:t>
-      </w:r>
-    </w:p>
-    <w:p>
-      <w:pPr>
-        <w:spacing w:line="360" w:lineRule="auto"/>
-      </w:pPr>
-      <w:r>
-        <w:rPr>
+        <w:t>flow chart</w:t>
+      </w:r>
+      <w:r>
+        <w:rPr>
+          <w:rFonts w:cstheme="minorHAnsi"/>
+        </w:rPr>
+        <w:t xml:space="preserve"> for the weak pattern theory,</w:t>
+      </w:r>
+    </w:p>
+    <w:p>
+      <w:pPr>
+        <w:spacing w:after="0" w:line="360" w:lineRule="auto"/>
+        <w:rPr>
+          <w:rFonts w:cstheme="minorHAnsi"/>
+        </w:rPr>
+      </w:pPr>
+      <w:r>
+        <w:rPr>
+          <w:rFonts w:cstheme="minorHAnsi"/>
           <w:noProof/>
         </w:rPr>
         <w:drawing>
-          <wp:inline distT="0" distB="0" distL="0" distR="0" wp14:anchorId="2E76EA02" wp14:editId="6556B23E">
-            <wp:extent cx="5943600" cy="4511040"/>
-            <wp:effectExtent l="0" t="0" r="0" b="3810"/>
-            <wp:docPr id="40" name="Picture 40"/>
+          <wp:inline distT="0" distB="0" distL="0" distR="0" wp14:anchorId="2BCD8988" wp14:editId="4000DEAB">
+            <wp:extent cx="5943600" cy="4497070"/>
+            <wp:effectExtent l="0" t="0" r="0" b="0"/>
+            <wp:docPr id="42" name="Picture 42"/>
             <wp:cNvGraphicFramePr>
               <a:graphicFrameLocks xmlns:a="http://schemas.openxmlformats.org/drawingml/2006/main" noChangeAspect="1"/>
             </wp:cNvGraphicFramePr>
@@ -1235,107 +2328,7 @@
               <a:graphicData uri="http://schemas.openxmlformats.org/drawingml/2006/picture">
                 <pic:pic xmlns:pic="http://schemas.openxmlformats.org/drawingml/2006/picture">
                   <pic:nvPicPr>
-                    <pic:cNvPr id="0" name="Picture 23"/>
-                    <pic:cNvPicPr>
-                      <a:picLocks noChangeAspect="1" noChangeArrowheads="1"/>
-                    </pic:cNvPicPr>
-                  </pic:nvPicPr>
-                  <pic:blipFill>
-                    <a:blip r:embed="rId12">
-                      <a:extLst>
-                        <a:ext uri="{28A0092B-C50C-407E-A947-70E740481C1C}">
-                          <a14:useLocalDpi xmlns:a14="http://schemas.microsoft.com/office/drawing/2010/main" val="0"/>
-                        </a:ext>
-                      </a:extLst>
-                    </a:blip>
-                    <a:srcRect/>
-                    <a:stretch>
-                      <a:fillRect/>
-                    </a:stretch>
-                  </pic:blipFill>
-                  <pic:spPr bwMode="auto">
-                    <a:xfrm>
-                      <a:off x="0" y="0"/>
-                      <a:ext cx="5943600" cy="4511040"/>
-                    </a:xfrm>
-                    <a:prstGeom prst="rect">
-                      <a:avLst/>
-                    </a:prstGeom>
-                    <a:noFill/>
-                    <a:ln>
-                      <a:noFill/>
-                    </a:ln>
-                  </pic:spPr>
-                </pic:pic>
-              </a:graphicData>
-            </a:graphic>
-          </wp:inline>
-        </w:drawing>
-      </w:r>
-    </w:p>
-    <w:p>
-      <w:pPr>
-        <w:spacing w:line="360" w:lineRule="auto"/>
-      </w:pPr>
-    </w:p>
-    <w:p>
-      <w:pPr>
-        <w:spacing w:line="360" w:lineRule="auto"/>
-      </w:pPr>
-      <w:r>
-        <w:t xml:space="preserve">Let’s assume, </w:t>
-      </w:r>
-      <w:r>
-        <w:rPr>
-          <w:b/>
-          <w:i/>
-        </w:rPr>
-        <w:t>somehow</w:t>
-      </w:r>
-      <w:r>
-        <w:t xml:space="preserve">, we can separate the weak pattern examples from the strong pattern examples so that we can </w:t>
-      </w:r>
-      <w:r>
-        <w:rPr>
-          <w:b/>
-          <w:i/>
-        </w:rPr>
-        <w:t>verify our weak pattern idea</w:t>
-      </w:r>
-      <w:r>
-        <w:t xml:space="preserve">, </w:t>
-      </w:r>
-    </w:p>
-    <w:p>
-      <w:pPr>
-        <w:spacing w:line="360" w:lineRule="auto"/>
-      </w:pPr>
-      <w:r>
-        <w:t>Let’s check the test result using weak pattern and strong pattern,</w:t>
-      </w:r>
-    </w:p>
-    <w:p>
-      <w:pPr>
-        <w:spacing w:line="360" w:lineRule="auto"/>
-      </w:pPr>
-      <w:r>
-        <w:rPr>
-          <w:noProof/>
-        </w:rPr>
-        <w:lastRenderedPageBreak/>
-        <w:drawing>
-          <wp:inline distT="0" distB="0" distL="0" distR="0" wp14:anchorId="393422EE" wp14:editId="7F379682">
-            <wp:extent cx="6353175" cy="1333500"/>
-            <wp:effectExtent l="0" t="0" r="9525" b="0"/>
-            <wp:docPr id="36" name="Picture 36"/>
-            <wp:cNvGraphicFramePr>
-              <a:graphicFrameLocks xmlns:a="http://schemas.openxmlformats.org/drawingml/2006/main" noChangeAspect="1"/>
-            </wp:cNvGraphicFramePr>
-            <a:graphic xmlns:a="http://schemas.openxmlformats.org/drawingml/2006/main">
-              <a:graphicData uri="http://schemas.openxmlformats.org/drawingml/2006/picture">
-                <pic:pic xmlns:pic="http://schemas.openxmlformats.org/drawingml/2006/picture">
-                  <pic:nvPicPr>
-                    <pic:cNvPr id="0" name="Picture 15"/>
+                    <pic:cNvPr id="0" name="Picture 27"/>
                     <pic:cNvPicPr>
                       <a:picLocks noChangeAspect="1" noChangeArrowheads="1"/>
                     </pic:cNvPicPr>
@@ -1356,7 +2349,7 @@
                   <pic:spPr bwMode="auto">
                     <a:xfrm>
                       <a:off x="0" y="0"/>
-                      <a:ext cx="6353175" cy="1333500"/>
+                      <a:ext cx="5943600" cy="4497070"/>
                     </a:xfrm>
                     <a:prstGeom prst="rect">
                       <a:avLst/>
@@ -1375,35 +2368,125 @@
     </w:p>
     <w:p>
       <w:pPr>
-        <w:spacing w:line="360" w:lineRule="auto"/>
-      </w:pPr>
-      <w:r>
-        <w:t xml:space="preserve">Corresponding ROC plot for </w:t>
-      </w:r>
-      <w:r>
-        <w:rPr>
+        <w:spacing w:after="0" w:line="360" w:lineRule="auto"/>
+        <w:rPr>
+          <w:rFonts w:cstheme="minorHAnsi"/>
+        </w:rPr>
+      </w:pPr>
+    </w:p>
+    <w:p>
+      <w:pPr>
+        <w:spacing w:after="0" w:line="360" w:lineRule="auto"/>
+        <w:rPr>
+          <w:rFonts w:cstheme="minorHAnsi"/>
+        </w:rPr>
+      </w:pPr>
+      <w:r>
+        <w:rPr>
+          <w:rFonts w:cstheme="minorHAnsi"/>
+        </w:rPr>
+        <w:t xml:space="preserve">Let’s assume, </w:t>
+      </w:r>
+      <w:r>
+        <w:rPr>
+          <w:rFonts w:cstheme="minorHAnsi"/>
           <w:b/>
           <w:i/>
         </w:rPr>
-        <w:t>strong pattern classifier</w:t>
-      </w:r>
-      <w:r>
+        <w:t>somehow</w:t>
+      </w:r>
+      <w:r>
+        <w:rPr>
+          <w:rFonts w:cstheme="minorHAnsi"/>
+        </w:rPr>
+        <w:t>, we can separate the weak pattern examples from the strong pattern examples</w:t>
+      </w:r>
+      <w:r>
+        <w:rPr>
+          <w:rFonts w:cstheme="minorHAnsi"/>
+        </w:rPr>
+        <w:t xml:space="preserve"> in the test dataset</w:t>
+      </w:r>
+      <w:r>
+        <w:rPr>
+          <w:rFonts w:cstheme="minorHAnsi"/>
+        </w:rPr>
+        <w:t xml:space="preserve"> so that we can </w:t>
+      </w:r>
+      <w:r>
+        <w:rPr>
+          <w:rFonts w:cstheme="minorHAnsi"/>
+          <w:b/>
+          <w:i/>
+        </w:rPr>
+        <w:t>verify our weak pattern idea</w:t>
+      </w:r>
+      <w:r>
+        <w:rPr>
+          <w:rFonts w:cstheme="minorHAnsi"/>
+        </w:rPr>
+        <w:t xml:space="preserve">, </w:t>
+      </w:r>
+    </w:p>
+    <w:p>
+      <w:pPr>
+        <w:spacing w:after="0" w:line="360" w:lineRule="auto"/>
+        <w:rPr>
+          <w:rFonts w:cstheme="minorHAnsi"/>
+        </w:rPr>
+      </w:pPr>
+      <w:r>
+        <w:rPr>
+          <w:rFonts w:cstheme="minorHAnsi"/>
+        </w:rPr>
+        <w:t>Now, l</w:t>
+      </w:r>
+      <w:r>
+        <w:rPr>
+          <w:rFonts w:cstheme="minorHAnsi"/>
+        </w:rPr>
+        <w:t xml:space="preserve">et’s check the </w:t>
+      </w:r>
+      <w:r>
+        <w:rPr>
+          <w:rFonts w:cstheme="minorHAnsi"/>
+          <w:b/>
+          <w:i/>
+        </w:rPr>
+        <w:t>test result using weak pattern and strong pattern</w:t>
+      </w:r>
+      <w:r>
+        <w:rPr>
+          <w:rFonts w:cstheme="minorHAnsi"/>
+          <w:b/>
+          <w:i/>
+        </w:rPr>
+        <w:t xml:space="preserve"> classifier</w:t>
+      </w:r>
+      <w:r>
+        <w:rPr>
+          <w:rFonts w:cstheme="minorHAnsi"/>
+        </w:rPr>
         <w:t>,</w:t>
       </w:r>
     </w:p>
     <w:p>
       <w:pPr>
-        <w:spacing w:line="360" w:lineRule="auto"/>
-      </w:pPr>
-      <w:r>
-        <w:rPr>
+        <w:spacing w:after="0" w:line="360" w:lineRule="auto"/>
+        <w:rPr>
+          <w:rFonts w:cstheme="minorHAnsi"/>
+        </w:rPr>
+      </w:pPr>
+      <w:r>
+        <w:rPr>
+          <w:rFonts w:cstheme="minorHAnsi"/>
           <w:noProof/>
         </w:rPr>
         <w:drawing>
-          <wp:inline distT="0" distB="0" distL="0" distR="0" wp14:anchorId="423DBB26" wp14:editId="349EACC7">
-            <wp:extent cx="5848350" cy="4391025"/>
-            <wp:effectExtent l="0" t="0" r="0" b="9525"/>
-            <wp:docPr id="37" name="Picture 37"/>
+          <wp:inline distT="0" distB="0" distL="0" distR="0" wp14:anchorId="4E9F2F36" wp14:editId="44687F3D">
+            <wp:extent cx="6372225" cy="1314450"/>
+            <wp:effectExtent l="0" t="0" r="9525" b="0"/>
+            <wp:docPr id="44" name="Picture 44"/>
             <wp:cNvGraphicFramePr>
               <a:graphicFrameLocks xmlns:a="http://schemas.openxmlformats.org/drawingml/2006/main" noChangeAspect="1"/>
             </wp:cNvGraphicFramePr>
@@ -1411,7 +2494,7 @@
               <a:graphicData uri="http://schemas.openxmlformats.org/drawingml/2006/picture">
                 <pic:pic xmlns:pic="http://schemas.openxmlformats.org/drawingml/2006/picture">
                   <pic:nvPicPr>
-                    <pic:cNvPr id="0" name="Picture 17"/>
+                    <pic:cNvPr id="0" name="Picture 31"/>
                     <pic:cNvPicPr>
                       <a:picLocks noChangeAspect="1" noChangeArrowheads="1"/>
                     </pic:cNvPicPr>
@@ -1432,7 +2515,7 @@
                   <pic:spPr bwMode="auto">
                     <a:xfrm>
                       <a:off x="0" y="0"/>
-                      <a:ext cx="5848350" cy="4391025"/>
+                      <a:ext cx="6372225" cy="1314450"/>
                     </a:xfrm>
                     <a:prstGeom prst="rect">
                       <a:avLst/>
@@ -1451,41 +2534,50 @@
     </w:p>
     <w:p>
       <w:pPr>
-        <w:spacing w:line="360" w:lineRule="auto"/>
-      </w:pPr>
-    </w:p>
-    <w:p>
-      <w:pPr>
-        <w:spacing w:line="360" w:lineRule="auto"/>
-      </w:pPr>
-      <w:r>
-        <w:t xml:space="preserve">And the ROC plot for the </w:t>
-      </w:r>
-      <w:r>
-        <w:rPr>
+        <w:spacing w:after="0" w:line="360" w:lineRule="auto"/>
+        <w:rPr>
+          <w:rFonts w:cstheme="minorHAnsi"/>
+        </w:rPr>
+      </w:pPr>
+      <w:r>
+        <w:rPr>
+          <w:rFonts w:cstheme="minorHAnsi"/>
+        </w:rPr>
+        <w:lastRenderedPageBreak/>
+        <w:t xml:space="preserve">Corresponding ROC plot for </w:t>
+      </w:r>
+      <w:r>
+        <w:rPr>
+          <w:rFonts w:cstheme="minorHAnsi"/>
           <w:b/>
           <w:i/>
         </w:rPr>
-        <w:t>weak pattern classifier</w:t>
-      </w:r>
-      <w:r>
+        <w:t>strong pattern classifier</w:t>
+      </w:r>
+      <w:r>
+        <w:rPr>
+          <w:rFonts w:cstheme="minorHAnsi"/>
+        </w:rPr>
         <w:t>,</w:t>
       </w:r>
     </w:p>
     <w:p>
       <w:pPr>
-        <w:spacing w:line="360" w:lineRule="auto"/>
-      </w:pPr>
-      <w:r>
-        <w:rPr>
+        <w:spacing w:after="0" w:line="360" w:lineRule="auto"/>
+        <w:rPr>
+          <w:rFonts w:cstheme="minorHAnsi"/>
+        </w:rPr>
+      </w:pPr>
+      <w:r>
+        <w:rPr>
+          <w:rFonts w:cstheme="minorHAnsi"/>
           <w:noProof/>
         </w:rPr>
-        <w:lastRenderedPageBreak/>
         <w:drawing>
-          <wp:inline distT="0" distB="0" distL="0" distR="0" wp14:anchorId="642848DE" wp14:editId="493B8029">
+          <wp:inline distT="0" distB="0" distL="0" distR="0" wp14:anchorId="423DBB26" wp14:editId="349EACC7">
             <wp:extent cx="5848350" cy="4391025"/>
             <wp:effectExtent l="0" t="0" r="0" b="9525"/>
-            <wp:docPr id="38" name="Picture 38"/>
+            <wp:docPr id="37" name="Picture 37"/>
             <wp:cNvGraphicFramePr>
               <a:graphicFrameLocks xmlns:a="http://schemas.openxmlformats.org/drawingml/2006/main" noChangeAspect="1"/>
             </wp:cNvGraphicFramePr>
@@ -1493,7 +2585,7 @@
               <a:graphicData uri="http://schemas.openxmlformats.org/drawingml/2006/picture">
                 <pic:pic xmlns:pic="http://schemas.openxmlformats.org/drawingml/2006/picture">
                   <pic:nvPicPr>
-                    <pic:cNvPr id="0" name="Picture 19"/>
+                    <pic:cNvPr id="0" name="Picture 17"/>
                     <pic:cNvPicPr>
                       <a:picLocks noChangeAspect="1" noChangeArrowheads="1"/>
                     </pic:cNvPicPr>
@@ -1533,46 +2625,481 @@
     </w:p>
     <w:p>
       <w:pPr>
-        <w:spacing w:line="360" w:lineRule="auto"/>
-      </w:pPr>
-      <w:r>
+        <w:spacing w:after="0" w:line="360" w:lineRule="auto"/>
+        <w:rPr>
+          <w:rFonts w:cstheme="minorHAnsi"/>
+        </w:rPr>
+      </w:pPr>
+    </w:p>
+    <w:p>
+      <w:pPr>
+        <w:spacing w:after="0" w:line="360" w:lineRule="auto"/>
+        <w:rPr>
+          <w:rFonts w:cstheme="minorHAnsi"/>
+        </w:rPr>
+      </w:pPr>
+      <w:r>
+        <w:rPr>
+          <w:rFonts w:cstheme="minorHAnsi"/>
+        </w:rPr>
+        <w:t xml:space="preserve">And the ROC plot for the </w:t>
+      </w:r>
+      <w:r>
+        <w:rPr>
+          <w:rFonts w:cstheme="minorHAnsi"/>
+          <w:b/>
+          <w:i/>
+        </w:rPr>
+        <w:t>weak pattern classifier</w:t>
+      </w:r>
+      <w:r>
+        <w:rPr>
+          <w:rFonts w:cstheme="minorHAnsi"/>
+        </w:rPr>
+        <w:t>,</w:t>
+      </w:r>
+    </w:p>
+    <w:p>
+      <w:pPr>
+        <w:spacing w:after="0" w:line="360" w:lineRule="auto"/>
+        <w:rPr>
+          <w:rFonts w:cstheme="minorHAnsi"/>
+        </w:rPr>
+      </w:pPr>
+      <w:r>
+        <w:rPr>
+          <w:rFonts w:cstheme="minorHAnsi"/>
+          <w:noProof/>
+        </w:rPr>
+        <w:lastRenderedPageBreak/>
+        <w:drawing>
+          <wp:inline distT="0" distB="0" distL="0" distR="0" wp14:anchorId="642848DE" wp14:editId="493B8029">
+            <wp:extent cx="5848350" cy="4391025"/>
+            <wp:effectExtent l="0" t="0" r="0" b="9525"/>
+            <wp:docPr id="38" name="Picture 38"/>
+            <wp:cNvGraphicFramePr>
+              <a:graphicFrameLocks xmlns:a="http://schemas.openxmlformats.org/drawingml/2006/main" noChangeAspect="1"/>
+            </wp:cNvGraphicFramePr>
+            <a:graphic xmlns:a="http://schemas.openxmlformats.org/drawingml/2006/main">
+              <a:graphicData uri="http://schemas.openxmlformats.org/drawingml/2006/picture">
+                <pic:pic xmlns:pic="http://schemas.openxmlformats.org/drawingml/2006/picture">
+                  <pic:nvPicPr>
+                    <pic:cNvPr id="0" name="Picture 19"/>
+                    <pic:cNvPicPr>
+                      <a:picLocks noChangeAspect="1" noChangeArrowheads="1"/>
+                    </pic:cNvPicPr>
+                  </pic:nvPicPr>
+                  <pic:blipFill>
+                    <a:blip r:embed="rId16">
+                      <a:extLst>
+                        <a:ext uri="{28A0092B-C50C-407E-A947-70E740481C1C}">
+                          <a14:useLocalDpi xmlns:a14="http://schemas.microsoft.com/office/drawing/2010/main" val="0"/>
+                        </a:ext>
+                      </a:extLst>
+                    </a:blip>
+                    <a:srcRect/>
+                    <a:stretch>
+                      <a:fillRect/>
+                    </a:stretch>
+                  </pic:blipFill>
+                  <pic:spPr bwMode="auto">
+                    <a:xfrm>
+                      <a:off x="0" y="0"/>
+                      <a:ext cx="5848350" cy="4391025"/>
+                    </a:xfrm>
+                    <a:prstGeom prst="rect">
+                      <a:avLst/>
+                    </a:prstGeom>
+                    <a:noFill/>
+                    <a:ln>
+                      <a:noFill/>
+                    </a:ln>
+                  </pic:spPr>
+                </pic:pic>
+              </a:graphicData>
+            </a:graphic>
+          </wp:inline>
+        </w:drawing>
+      </w:r>
+    </w:p>
+    <w:p>
+      <w:pPr>
+        <w:spacing w:after="0" w:line="360" w:lineRule="auto"/>
+        <w:rPr>
+          <w:rFonts w:cstheme="minorHAnsi"/>
+        </w:rPr>
+      </w:pPr>
+      <w:r>
+        <w:rPr>
+          <w:rFonts w:cstheme="minorHAnsi"/>
+        </w:rPr>
         <w:t xml:space="preserve">From the table, we see that we have </w:t>
       </w:r>
       <w:r>
         <w:rPr>
+          <w:rFonts w:cstheme="minorHAnsi"/>
           <w:b/>
         </w:rPr>
         <w:t>obtained a very high accuracy</w:t>
       </w:r>
       <w:r>
-        <w:t xml:space="preserve"> on the test data for both strong pattern classifier (99.34%) and the weak pattern classifier (97.69%)</w:t>
-      </w:r>
-      <w:r>
-        <w:t xml:space="preserve">. The ROC score is also very high, for strong pattern classifier is 99.92%, and the weak pattern classifier is 99.62%. </w:t>
-      </w:r>
-    </w:p>
-    <w:p>
-      <w:pPr>
-        <w:spacing w:line="360" w:lineRule="auto"/>
-      </w:pPr>
-    </w:p>
-    <w:p>
-      <w:pPr>
-        <w:spacing w:line="360" w:lineRule="auto"/>
-      </w:pPr>
-      <w:bookmarkStart w:id="0" w:name="_GoBack"/>
-      <w:bookmarkEnd w:id="0"/>
-    </w:p>
-    <w:p>
-      <w:pPr>
-        <w:spacing w:line="360" w:lineRule="auto"/>
-        <w:rPr>
-          <w:b/>
-        </w:rPr>
-      </w:pPr>
-      <w:r>
-        <w:rPr>
-          <w:b/>
+        <w:rPr>
+          <w:rFonts w:cstheme="minorHAnsi"/>
+        </w:rPr>
+        <w:t xml:space="preserve"> on the test data for both strong pattern classifier (99.3</w:t>
+      </w:r>
+      <w:r>
+        <w:rPr>
+          <w:rFonts w:cstheme="minorHAnsi"/>
+        </w:rPr>
+        <w:t>6</w:t>
+      </w:r>
+      <w:r>
+        <w:rPr>
+          <w:rFonts w:cstheme="minorHAnsi"/>
+        </w:rPr>
+        <w:t>%) and the weak pattern classifier (97.69%)</w:t>
+      </w:r>
+      <w:r>
+        <w:rPr>
+          <w:rFonts w:cstheme="minorHAnsi"/>
+        </w:rPr>
+        <w:t>.</w:t>
+      </w:r>
+      <w:r>
+        <w:rPr>
+          <w:rFonts w:cstheme="minorHAnsi"/>
+        </w:rPr>
+        <w:t xml:space="preserve"> Originally, there are in total 152 (85 using strong pattern classifier, and 67 using weak pattern classifier) misclassified examples. So, the </w:t>
+      </w:r>
+      <w:r>
+        <w:rPr>
+          <w:rFonts w:cstheme="minorHAnsi"/>
+          <w:b/>
+          <w:i/>
+        </w:rPr>
+        <w:t>original acquired accuracy</w:t>
+      </w:r>
+      <w:r>
+        <w:rPr>
+          <w:rFonts w:cstheme="minorHAnsi"/>
+        </w:rPr>
+        <w:t xml:space="preserve"> is</w:t>
+      </w:r>
+      <w:r>
+        <w:rPr>
+          <w:rFonts w:cstheme="minorHAnsi"/>
+        </w:rPr>
+        <w:t xml:space="preserve"> 99.07% which is pretty good compared to the previous results.</w:t>
+      </w:r>
+      <w:r>
+        <w:rPr>
+          <w:rFonts w:cstheme="minorHAnsi"/>
+        </w:rPr>
+        <w:t xml:space="preserve"> The ROC score is also very high, for strong pattern classifier is 99.92%, and the weak pattern classifier is 99.62%. </w:t>
+      </w:r>
+    </w:p>
+    <w:p>
+      <w:pPr>
+        <w:spacing w:after="0" w:line="360" w:lineRule="auto"/>
+        <w:rPr>
+          <w:rFonts w:cstheme="minorHAnsi"/>
+        </w:rPr>
+      </w:pPr>
+    </w:p>
+    <w:p>
+      <w:pPr>
+        <w:spacing w:after="0" w:line="360" w:lineRule="auto"/>
+        <w:rPr>
+          <w:rFonts w:cstheme="minorHAnsi"/>
+          <w:b/>
+          <w:sz w:val="28"/>
+          <w:szCs w:val="28"/>
+        </w:rPr>
+      </w:pPr>
+      <w:r>
+        <w:rPr>
+          <w:rFonts w:cstheme="minorHAnsi"/>
+          <w:b/>
+          <w:sz w:val="28"/>
+          <w:szCs w:val="28"/>
+        </w:rPr>
+        <w:t>Conclusion</w:t>
+      </w:r>
+    </w:p>
+    <w:p>
+      <w:pPr>
+        <w:spacing w:after="0" w:line="360" w:lineRule="auto"/>
+        <w:rPr>
+          <w:rFonts w:cstheme="minorHAnsi"/>
+        </w:rPr>
+      </w:pPr>
+      <w:r>
+        <w:rPr>
+          <w:rFonts w:cstheme="minorHAnsi"/>
+        </w:rPr>
+        <w:t xml:space="preserve">We want to </w:t>
+      </w:r>
+      <w:r>
+        <w:rPr>
+          <w:rFonts w:cstheme="minorHAnsi"/>
+        </w:rPr>
+        <w:t>ensure</w:t>
+      </w:r>
+      <w:r>
+        <w:rPr>
+          <w:rFonts w:cstheme="minorHAnsi"/>
+        </w:rPr>
+        <w:t xml:space="preserve"> every example</w:t>
+      </w:r>
+      <w:r>
+        <w:rPr>
+          <w:rFonts w:cstheme="minorHAnsi"/>
+        </w:rPr>
+        <w:t xml:space="preserve"> </w:t>
+      </w:r>
+      <w:r>
+        <w:rPr>
+          <w:rFonts w:cstheme="minorHAnsi"/>
+        </w:rPr>
+        <w:t xml:space="preserve">the </w:t>
+      </w:r>
+      <w:r>
+        <w:rPr>
+          <w:rFonts w:cstheme="minorHAnsi"/>
+        </w:rPr>
+        <w:t xml:space="preserve">equal opportunity to </w:t>
+      </w:r>
+      <w:r>
+        <w:rPr>
+          <w:rFonts w:cstheme="minorHAnsi"/>
+          <w:b/>
+          <w:i/>
+        </w:rPr>
+        <w:t>show their</w:t>
+      </w:r>
+      <w:r>
+        <w:rPr>
+          <w:rFonts w:cstheme="minorHAnsi"/>
+          <w:b/>
+          <w:i/>
+        </w:rPr>
+        <w:t xml:space="preserve"> own</w:t>
+      </w:r>
+      <w:r>
+        <w:rPr>
+          <w:rFonts w:cstheme="minorHAnsi"/>
+          <w:b/>
+          <w:i/>
+        </w:rPr>
+        <w:t xml:space="preserve"> identity</w:t>
+      </w:r>
+      <w:r>
+        <w:rPr>
+          <w:rFonts w:cstheme="minorHAnsi"/>
+        </w:rPr>
+        <w:t xml:space="preserve"> so that the dominant classifier (primary classifier) cannot misclassify weak pattern examples. </w:t>
+      </w:r>
+      <w:r>
+        <w:rPr>
+          <w:rFonts w:cstheme="minorHAnsi"/>
+        </w:rPr>
+        <w:t>There may have several weak patterns, so we may need several weak pattern classifiers to classify them correctly. I belief it may require</w:t>
+      </w:r>
+      <w:r>
+        <w:rPr>
+          <w:rFonts w:cstheme="minorHAnsi"/>
+        </w:rPr>
+        <w:t xml:space="preserve"> a</w:t>
+      </w:r>
+      <w:r>
+        <w:rPr>
+          <w:rFonts w:cstheme="minorHAnsi"/>
+        </w:rPr>
+        <w:t xml:space="preserve"> huge research to select the right classifier,</w:t>
+      </w:r>
+      <w:r>
+        <w:rPr>
+          <w:rFonts w:cstheme="minorHAnsi"/>
+        </w:rPr>
+        <w:t xml:space="preserve"> the</w:t>
+      </w:r>
+      <w:r>
+        <w:rPr>
+          <w:rFonts w:cstheme="minorHAnsi"/>
+        </w:rPr>
+        <w:t xml:space="preserve"> additional preprocessing step, during the prediction of an example. Initially, I thought it </w:t>
+      </w:r>
+      <w:r>
+        <w:rPr>
+          <w:rFonts w:cstheme="minorHAnsi"/>
+        </w:rPr>
+        <w:t>can be</w:t>
+      </w:r>
+      <w:r>
+        <w:rPr>
+          <w:rFonts w:cstheme="minorHAnsi"/>
+        </w:rPr>
+        <w:t xml:space="preserve"> possible to select the right classifier</w:t>
+      </w:r>
+      <w:r>
+        <w:rPr>
+          <w:rFonts w:cstheme="minorHAnsi"/>
+        </w:rPr>
+        <w:t xml:space="preserve"> of an example</w:t>
+      </w:r>
+      <w:r>
+        <w:rPr>
+          <w:rFonts w:cstheme="minorHAnsi"/>
+        </w:rPr>
+        <w:t xml:space="preserve"> based on the </w:t>
+      </w:r>
+      <w:r>
+        <w:rPr>
+          <w:rFonts w:cstheme="minorHAnsi"/>
+          <w:b/>
+          <w:i/>
+        </w:rPr>
+        <w:t>prediction probability</w:t>
+      </w:r>
+      <w:r>
+        <w:rPr>
+          <w:rFonts w:cstheme="minorHAnsi"/>
+        </w:rPr>
+        <w:t xml:space="preserve"> </w:t>
+      </w:r>
+      <w:r>
+        <w:rPr>
+          <w:rFonts w:cstheme="minorHAnsi"/>
+        </w:rPr>
+        <w:t>of</w:t>
+      </w:r>
+      <w:r>
+        <w:rPr>
+          <w:rFonts w:cstheme="minorHAnsi"/>
+        </w:rPr>
+        <w:t xml:space="preserve"> primary </w:t>
+      </w:r>
+      <w:r>
+        <w:rPr>
+          <w:rFonts w:cstheme="minorHAnsi"/>
+        </w:rPr>
+        <w:t>classifier but</w:t>
+      </w:r>
+      <w:r>
+        <w:rPr>
+          <w:rFonts w:cstheme="minorHAnsi"/>
+        </w:rPr>
+        <w:t xml:space="preserve"> did not show</w:t>
+      </w:r>
+      <w:r>
+        <w:rPr>
+          <w:rFonts w:cstheme="minorHAnsi"/>
+        </w:rPr>
+        <w:t xml:space="preserve"> the</w:t>
+      </w:r>
+      <w:r>
+        <w:rPr>
+          <w:rFonts w:cstheme="minorHAnsi"/>
+        </w:rPr>
+        <w:t xml:space="preserve"> promising result. </w:t>
+      </w:r>
+      <w:r>
+        <w:rPr>
+          <w:rFonts w:cstheme="minorHAnsi"/>
+        </w:rPr>
+        <w:t xml:space="preserve">I have another thought using </w:t>
+      </w:r>
+      <w:r>
+        <w:rPr>
+          <w:rFonts w:cstheme="minorHAnsi"/>
+          <w:b/>
+          <w:i/>
+        </w:rPr>
+        <w:t>clustering algorithms</w:t>
+      </w:r>
+      <w:r>
+        <w:rPr>
+          <w:rFonts w:cstheme="minorHAnsi"/>
+        </w:rPr>
+        <w:t xml:space="preserve"> to separate the weak pattern examples from </w:t>
+      </w:r>
+      <w:r>
+        <w:rPr>
+          <w:rFonts w:cstheme="minorHAnsi"/>
+        </w:rPr>
+        <w:lastRenderedPageBreak/>
+        <w:t>the strong pattern examples but could not verify</w:t>
+      </w:r>
+      <w:r>
+        <w:rPr>
+          <w:rFonts w:cstheme="minorHAnsi"/>
+        </w:rPr>
+        <w:t xml:space="preserve"> yet</w:t>
+      </w:r>
+      <w:r>
+        <w:rPr>
+          <w:rFonts w:cstheme="minorHAnsi"/>
+        </w:rPr>
+        <w:t>.</w:t>
+      </w:r>
+      <w:r>
+        <w:rPr>
+          <w:rFonts w:cstheme="minorHAnsi"/>
+        </w:rPr>
+        <w:t xml:space="preserve"> </w:t>
+      </w:r>
+      <w:r>
+        <w:rPr>
+          <w:rFonts w:cstheme="minorHAnsi"/>
+        </w:rPr>
+        <w:t xml:space="preserve"> </w:t>
+      </w:r>
+      <w:r>
+        <w:rPr>
+          <w:rFonts w:cstheme="minorHAnsi"/>
+        </w:rPr>
+        <w:t xml:space="preserve">Finally, we can say that if we can overcome the additional preprocessing step then it is </w:t>
+      </w:r>
+      <w:r>
+        <w:rPr>
+          <w:rFonts w:cstheme="minorHAnsi"/>
+          <w:b/>
+          <w:i/>
+        </w:rPr>
+        <w:t>possible to obtain a very high accuracy close to perfect accuracy</w:t>
+      </w:r>
+      <w:r>
+        <w:rPr>
+          <w:rFonts w:cstheme="minorHAnsi"/>
+        </w:rPr>
+        <w:t xml:space="preserve"> for any dataset.</w:t>
+      </w:r>
+    </w:p>
+    <w:p>
+      <w:pPr>
+        <w:spacing w:after="0" w:line="360" w:lineRule="auto"/>
+        <w:rPr>
+          <w:rFonts w:cstheme="minorHAnsi"/>
+        </w:rPr>
+      </w:pPr>
+    </w:p>
+    <w:p>
+      <w:pPr>
+        <w:spacing w:after="0" w:line="360" w:lineRule="auto"/>
+        <w:rPr>
+          <w:rFonts w:cstheme="minorHAnsi"/>
+          <w:b/>
+          <w:sz w:val="28"/>
+          <w:szCs w:val="28"/>
+        </w:rPr>
+      </w:pPr>
+      <w:r>
+        <w:rPr>
+          <w:rFonts w:cstheme="minorHAnsi"/>
+          <w:b/>
+          <w:sz w:val="28"/>
+          <w:szCs w:val="28"/>
         </w:rPr>
         <w:t>References:</w:t>
       </w:r>
@@ -1584,21 +3111,24 @@
           <w:ilvl w:val="0"/>
           <w:numId w:val="3"/>
         </w:numPr>
-        <w:spacing w:line="360" w:lineRule="auto"/>
-        <w:rPr>
-          <w:rFonts w:ascii="Times New Roman" w:hAnsi="Times New Roman" w:cs="Times New Roman"/>
+        <w:spacing w:after="0" w:line="360" w:lineRule="auto"/>
+        <w:rPr>
+          <w:rFonts w:cstheme="minorHAnsi"/>
           <w:sz w:val="24"/>
           <w:szCs w:val="24"/>
         </w:rPr>
       </w:pPr>
       <w:r>
+        <w:rPr>
+          <w:rFonts w:cstheme="minorHAnsi"/>
+        </w:rPr>
         <w:t>The Dataset (</w:t>
       </w:r>
-      <w:hyperlink r:id="rId16" w:history="1">
+      <w:hyperlink r:id="rId17" w:history="1">
         <w:r>
           <w:rPr>
             <w:rStyle w:val="Hyperlink"/>
-            <w:rFonts w:ascii="Times New Roman" w:hAnsi="Times New Roman" w:cs="Times New Roman"/>
+            <w:rFonts w:cstheme="minorHAnsi"/>
             <w:sz w:val="24"/>
             <w:szCs w:val="24"/>
           </w:rPr>
@@ -1607,12 +3137,47 @@
       </w:hyperlink>
       <w:r>
         <w:rPr>
-          <w:rFonts w:ascii="Times New Roman" w:hAnsi="Times New Roman" w:cs="Times New Roman"/>
+          <w:rFonts w:cstheme="minorHAnsi"/>
           <w:sz w:val="24"/>
           <w:szCs w:val="24"/>
         </w:rPr>
         <w:t>)</w:t>
       </w:r>
+    </w:p>
+    <w:p>
+      <w:pPr>
+        <w:pStyle w:val="ListParagraph"/>
+        <w:numPr>
+          <w:ilvl w:val="0"/>
+          <w:numId w:val="3"/>
+        </w:numPr>
+        <w:spacing w:after="0" w:line="360" w:lineRule="auto"/>
+        <w:rPr>
+          <w:rFonts w:cstheme="minorHAnsi"/>
+          <w:sz w:val="24"/>
+          <w:szCs w:val="24"/>
+        </w:rPr>
+      </w:pPr>
+    </w:p>
+    <w:p>
+      <w:pPr>
+        <w:spacing w:after="0" w:line="360" w:lineRule="auto"/>
+        <w:rPr>
+          <w:rFonts w:cstheme="minorHAnsi"/>
+          <w:sz w:val="24"/>
+          <w:szCs w:val="24"/>
+        </w:rPr>
+      </w:pPr>
+    </w:p>
+    <w:p>
+      <w:pPr>
+        <w:spacing w:after="0" w:line="360" w:lineRule="auto"/>
+        <w:rPr>
+          <w:rFonts w:cstheme="minorHAnsi"/>
+          <w:sz w:val="24"/>
+          <w:szCs w:val="24"/>
+        </w:rPr>
+      </w:pPr>
     </w:p>
     <w:sectPr>
       <w:pgSz w:w="12240" w:h="15840"/>
@@ -1627,9 +3192,9 @@
 <file path=word/numbering.xml><?xml version="1.0" encoding="utf-8"?>
 <w:numbering xmlns:wpc="http://schemas.microsoft.com/office/word/2010/wordprocessingCanvas" xmlns:cx="http://schemas.microsoft.com/office/drawing/2014/chartex" xmlns:cx1="http://schemas.microsoft.com/office/drawing/2015/9/8/chartex" xmlns:cx2="http://schemas.microsoft.com/office/drawing/2015/10/21/chartex" xmlns:cx3="http://schemas.microsoft.com/office/drawing/2016/5/9/chartex" xmlns:cx4="http://schemas.microsoft.com/office/drawing/2016/5/10/chartex" xmlns:cx5="http://schemas.microsoft.com/office/drawing/2016/5/11/chartex" xmlns:cx6="http://schemas.microsoft.com/office/drawing/2016/5/12/chartex" xmlns:cx7="http://schemas.microsoft.com/office/drawing/2016/5/13/chartex" xmlns:cx8="http://schemas.microsoft.com/office/drawing/2016/5/14/chartex" xmlns:mc="http://schemas.openxmlformats.org/markup-compatibility/2006" xmlns:aink="http://schemas.microsoft.com/office/drawing/2016/ink" xmlns:am3d="http://schemas.microsoft.com/office/drawing/2017/model3d" xmlns:o="urn:schemas-microsoft-com:office:office" xmlns:r="http://schemas.openxmlformats.org/officeDocument/2006/relationships" xmlns:m="http://schemas.openxmlformats.org/officeDocument/2006/math" xmlns:v="urn:schemas-microsoft-com:vml" xmlns:wp14="http://schemas.microsoft.com/office/word/2010/wordprocessingDrawing" xmlns:wp="http://schemas.openxmlformats.org/drawingml/2006/wordprocessingDrawing" xmlns:w10="urn:schemas-microsoft-com:office:word" xmlns:w="http://schemas.openxmlformats.org/wordprocessingml/2006/main" xmlns:w14="http://schemas.microsoft.com/office/word/2010/wordml" xmlns:w15="http://schemas.microsoft.com/office/word/2012/wordml" xmlns:w16cid="http://schemas.microsoft.com/office/word/2016/wordml/cid" xmlns:w16se="http://schemas.microsoft.com/office/word/2015/wordml/symex" xmlns:wpg="http://schemas.microsoft.com/office/word/2010/wordprocessingGroup" xmlns:wpi="http://schemas.microsoft.com/office/word/2010/wordprocessingInk" xmlns:wne="http://schemas.microsoft.com/office/word/2006/wordml" xmlns:wps="http://schemas.microsoft.com/office/word/2010/wordprocessingShape" mc:Ignorable="w14 w15 w16se w16cid wp14">
   <w:abstractNum w:abstractNumId="0" w15:restartNumberingAfterBreak="0">
-    <w:nsid w:val="2E187C79"/>
+    <w:nsid w:val="01EE4566"/>
     <w:multiLevelType w:val="hybridMultilevel"/>
-    <w:tmpl w:val="DEFE514C"/>
+    <w:tmpl w:val="5F0CC83A"/>
     <w:lvl w:ilvl="0" w:tplc="04090005">
       <w:start w:val="1"/>
       <w:numFmt w:val="bullet"/>
@@ -1740,6 +3305,232 @@
     </w:lvl>
   </w:abstractNum>
   <w:abstractNum w:abstractNumId="1" w15:restartNumberingAfterBreak="0">
+    <w:nsid w:val="03DF3782"/>
+    <w:multiLevelType w:val="hybridMultilevel"/>
+    <w:tmpl w:val="73F0445C"/>
+    <w:lvl w:ilvl="0" w:tplc="04090005">
+      <w:start w:val="1"/>
+      <w:numFmt w:val="bullet"/>
+      <w:lvlText w:val=""/>
+      <w:lvlJc w:val="left"/>
+      <w:pPr>
+        <w:ind w:left="720" w:hanging="360"/>
+      </w:pPr>
+      <w:rPr>
+        <w:rFonts w:ascii="Wingdings" w:hAnsi="Wingdings" w:hint="default"/>
+      </w:rPr>
+    </w:lvl>
+    <w:lvl w:ilvl="1" w:tplc="04090003" w:tentative="1">
+      <w:start w:val="1"/>
+      <w:numFmt w:val="bullet"/>
+      <w:lvlText w:val="o"/>
+      <w:lvlJc w:val="left"/>
+      <w:pPr>
+        <w:ind w:left="1440" w:hanging="360"/>
+      </w:pPr>
+      <w:rPr>
+        <w:rFonts w:ascii="Courier New" w:hAnsi="Courier New" w:cs="Courier New" w:hint="default"/>
+      </w:rPr>
+    </w:lvl>
+    <w:lvl w:ilvl="2" w:tplc="04090005" w:tentative="1">
+      <w:start w:val="1"/>
+      <w:numFmt w:val="bullet"/>
+      <w:lvlText w:val=""/>
+      <w:lvlJc w:val="left"/>
+      <w:pPr>
+        <w:ind w:left="2160" w:hanging="360"/>
+      </w:pPr>
+      <w:rPr>
+        <w:rFonts w:ascii="Wingdings" w:hAnsi="Wingdings" w:hint="default"/>
+      </w:rPr>
+    </w:lvl>
+    <w:lvl w:ilvl="3" w:tplc="04090001" w:tentative="1">
+      <w:start w:val="1"/>
+      <w:numFmt w:val="bullet"/>
+      <w:lvlText w:val=""/>
+      <w:lvlJc w:val="left"/>
+      <w:pPr>
+        <w:ind w:left="2880" w:hanging="360"/>
+      </w:pPr>
+      <w:rPr>
+        <w:rFonts w:ascii="Symbol" w:hAnsi="Symbol" w:hint="default"/>
+      </w:rPr>
+    </w:lvl>
+    <w:lvl w:ilvl="4" w:tplc="04090003" w:tentative="1">
+      <w:start w:val="1"/>
+      <w:numFmt w:val="bullet"/>
+      <w:lvlText w:val="o"/>
+      <w:lvlJc w:val="left"/>
+      <w:pPr>
+        <w:ind w:left="3600" w:hanging="360"/>
+      </w:pPr>
+      <w:rPr>
+        <w:rFonts w:ascii="Courier New" w:hAnsi="Courier New" w:cs="Courier New" w:hint="default"/>
+      </w:rPr>
+    </w:lvl>
+    <w:lvl w:ilvl="5" w:tplc="04090005" w:tentative="1">
+      <w:start w:val="1"/>
+      <w:numFmt w:val="bullet"/>
+      <w:lvlText w:val=""/>
+      <w:lvlJc w:val="left"/>
+      <w:pPr>
+        <w:ind w:left="4320" w:hanging="360"/>
+      </w:pPr>
+      <w:rPr>
+        <w:rFonts w:ascii="Wingdings" w:hAnsi="Wingdings" w:hint="default"/>
+      </w:rPr>
+    </w:lvl>
+    <w:lvl w:ilvl="6" w:tplc="04090001" w:tentative="1">
+      <w:start w:val="1"/>
+      <w:numFmt w:val="bullet"/>
+      <w:lvlText w:val=""/>
+      <w:lvlJc w:val="left"/>
+      <w:pPr>
+        <w:ind w:left="5040" w:hanging="360"/>
+      </w:pPr>
+      <w:rPr>
+        <w:rFonts w:ascii="Symbol" w:hAnsi="Symbol" w:hint="default"/>
+      </w:rPr>
+    </w:lvl>
+    <w:lvl w:ilvl="7" w:tplc="04090003" w:tentative="1">
+      <w:start w:val="1"/>
+      <w:numFmt w:val="bullet"/>
+      <w:lvlText w:val="o"/>
+      <w:lvlJc w:val="left"/>
+      <w:pPr>
+        <w:ind w:left="5760" w:hanging="360"/>
+      </w:pPr>
+      <w:rPr>
+        <w:rFonts w:ascii="Courier New" w:hAnsi="Courier New" w:cs="Courier New" w:hint="default"/>
+      </w:rPr>
+    </w:lvl>
+    <w:lvl w:ilvl="8" w:tplc="04090005" w:tentative="1">
+      <w:start w:val="1"/>
+      <w:numFmt w:val="bullet"/>
+      <w:lvlText w:val=""/>
+      <w:lvlJc w:val="left"/>
+      <w:pPr>
+        <w:ind w:left="6480" w:hanging="360"/>
+      </w:pPr>
+      <w:rPr>
+        <w:rFonts w:ascii="Wingdings" w:hAnsi="Wingdings" w:hint="default"/>
+      </w:rPr>
+    </w:lvl>
+  </w:abstractNum>
+  <w:abstractNum w:abstractNumId="2" w15:restartNumberingAfterBreak="0">
+    <w:nsid w:val="2E187C79"/>
+    <w:multiLevelType w:val="hybridMultilevel"/>
+    <w:tmpl w:val="DEFE514C"/>
+    <w:lvl w:ilvl="0" w:tplc="04090005">
+      <w:start w:val="1"/>
+      <w:numFmt w:val="bullet"/>
+      <w:lvlText w:val=""/>
+      <w:lvlJc w:val="left"/>
+      <w:pPr>
+        <w:ind w:left="720" w:hanging="360"/>
+      </w:pPr>
+      <w:rPr>
+        <w:rFonts w:ascii="Wingdings" w:hAnsi="Wingdings" w:hint="default"/>
+      </w:rPr>
+    </w:lvl>
+    <w:lvl w:ilvl="1" w:tplc="04090003" w:tentative="1">
+      <w:start w:val="1"/>
+      <w:numFmt w:val="bullet"/>
+      <w:lvlText w:val="o"/>
+      <w:lvlJc w:val="left"/>
+      <w:pPr>
+        <w:ind w:left="1440" w:hanging="360"/>
+      </w:pPr>
+      <w:rPr>
+        <w:rFonts w:ascii="Courier New" w:hAnsi="Courier New" w:cs="Courier New" w:hint="default"/>
+      </w:rPr>
+    </w:lvl>
+    <w:lvl w:ilvl="2" w:tplc="04090005" w:tentative="1">
+      <w:start w:val="1"/>
+      <w:numFmt w:val="bullet"/>
+      <w:lvlText w:val=""/>
+      <w:lvlJc w:val="left"/>
+      <w:pPr>
+        <w:ind w:left="2160" w:hanging="360"/>
+      </w:pPr>
+      <w:rPr>
+        <w:rFonts w:ascii="Wingdings" w:hAnsi="Wingdings" w:hint="default"/>
+      </w:rPr>
+    </w:lvl>
+    <w:lvl w:ilvl="3" w:tplc="04090001" w:tentative="1">
+      <w:start w:val="1"/>
+      <w:numFmt w:val="bullet"/>
+      <w:lvlText w:val=""/>
+      <w:lvlJc w:val="left"/>
+      <w:pPr>
+        <w:ind w:left="2880" w:hanging="360"/>
+      </w:pPr>
+      <w:rPr>
+        <w:rFonts w:ascii="Symbol" w:hAnsi="Symbol" w:hint="default"/>
+      </w:rPr>
+    </w:lvl>
+    <w:lvl w:ilvl="4" w:tplc="04090003" w:tentative="1">
+      <w:start w:val="1"/>
+      <w:numFmt w:val="bullet"/>
+      <w:lvlText w:val="o"/>
+      <w:lvlJc w:val="left"/>
+      <w:pPr>
+        <w:ind w:left="3600" w:hanging="360"/>
+      </w:pPr>
+      <w:rPr>
+        <w:rFonts w:ascii="Courier New" w:hAnsi="Courier New" w:cs="Courier New" w:hint="default"/>
+      </w:rPr>
+    </w:lvl>
+    <w:lvl w:ilvl="5" w:tplc="04090005" w:tentative="1">
+      <w:start w:val="1"/>
+      <w:numFmt w:val="bullet"/>
+      <w:lvlText w:val=""/>
+      <w:lvlJc w:val="left"/>
+      <w:pPr>
+        <w:ind w:left="4320" w:hanging="360"/>
+      </w:pPr>
+      <w:rPr>
+        <w:rFonts w:ascii="Wingdings" w:hAnsi="Wingdings" w:hint="default"/>
+      </w:rPr>
+    </w:lvl>
+    <w:lvl w:ilvl="6" w:tplc="04090001" w:tentative="1">
+      <w:start w:val="1"/>
+      <w:numFmt w:val="bullet"/>
+      <w:lvlText w:val=""/>
+      <w:lvlJc w:val="left"/>
+      <w:pPr>
+        <w:ind w:left="5040" w:hanging="360"/>
+      </w:pPr>
+      <w:rPr>
+        <w:rFonts w:ascii="Symbol" w:hAnsi="Symbol" w:hint="default"/>
+      </w:rPr>
+    </w:lvl>
+    <w:lvl w:ilvl="7" w:tplc="04090003" w:tentative="1">
+      <w:start w:val="1"/>
+      <w:numFmt w:val="bullet"/>
+      <w:lvlText w:val="o"/>
+      <w:lvlJc w:val="left"/>
+      <w:pPr>
+        <w:ind w:left="5760" w:hanging="360"/>
+      </w:pPr>
+      <w:rPr>
+        <w:rFonts w:ascii="Courier New" w:hAnsi="Courier New" w:cs="Courier New" w:hint="default"/>
+      </w:rPr>
+    </w:lvl>
+    <w:lvl w:ilvl="8" w:tplc="04090005" w:tentative="1">
+      <w:start w:val="1"/>
+      <w:numFmt w:val="bullet"/>
+      <w:lvlText w:val=""/>
+      <w:lvlJc w:val="left"/>
+      <w:pPr>
+        <w:ind w:left="6480" w:hanging="360"/>
+      </w:pPr>
+      <w:rPr>
+        <w:rFonts w:ascii="Wingdings" w:hAnsi="Wingdings" w:hint="default"/>
+      </w:rPr>
+    </w:lvl>
+  </w:abstractNum>
+  <w:abstractNum w:abstractNumId="3" w15:restartNumberingAfterBreak="0">
     <w:nsid w:val="692C0D8A"/>
     <w:multiLevelType w:val="hybridMultilevel"/>
     <w:tmpl w:val="DDD6D4EA"/>
@@ -1829,7 +3620,7 @@
       </w:pPr>
     </w:lvl>
   </w:abstractNum>
-  <w:abstractNum w:abstractNumId="2" w15:restartNumberingAfterBreak="0">
+  <w:abstractNum w:abstractNumId="4" w15:restartNumberingAfterBreak="0">
     <w:nsid w:val="6C33349B"/>
     <w:multiLevelType w:val="hybridMultilevel"/>
     <w:tmpl w:val="414454A8"/>
@@ -1919,12 +3710,18 @@
     </w:lvl>
   </w:abstractNum>
   <w:num w:numId="1">
+    <w:abstractNumId w:val="2"/>
+  </w:num>
+  <w:num w:numId="2">
+    <w:abstractNumId w:val="4"/>
+  </w:num>
+  <w:num w:numId="3">
+    <w:abstractNumId w:val="3"/>
+  </w:num>
+  <w:num w:numId="4">
     <w:abstractNumId w:val="0"/>
   </w:num>
-  <w:num w:numId="2">
-    <w:abstractNumId w:val="2"/>
-  </w:num>
-  <w:num w:numId="3">
+  <w:num w:numId="5">
     <w:abstractNumId w:val="1"/>
   </w:num>
 </w:numbering>
@@ -2431,6 +4228,65 @@
       <w:shd w:val="clear" w:color="auto" w:fill="E1DFDD"/>
     </w:rPr>
   </w:style>
+  <w:style w:type="paragraph" w:styleId="HTMLPreformatted">
+    <w:name w:val="HTML Preformatted"/>
+    <w:basedOn w:val="Normal"/>
+    <w:link w:val="HTMLPreformattedChar"/>
+    <w:uiPriority w:val="99"/>
+    <w:semiHidden/>
+    <w:unhideWhenUsed/>
+    <w:rsid w:val="00D130E6"/>
+    <w:pPr>
+      <w:tabs>
+        <w:tab w:val="left" w:pos="916"/>
+        <w:tab w:val="left" w:pos="1832"/>
+        <w:tab w:val="left" w:pos="2748"/>
+        <w:tab w:val="left" w:pos="3664"/>
+        <w:tab w:val="left" w:pos="4580"/>
+        <w:tab w:val="left" w:pos="5496"/>
+        <w:tab w:val="left" w:pos="6412"/>
+        <w:tab w:val="left" w:pos="7328"/>
+        <w:tab w:val="left" w:pos="8244"/>
+        <w:tab w:val="left" w:pos="9160"/>
+        <w:tab w:val="left" w:pos="10076"/>
+        <w:tab w:val="left" w:pos="10992"/>
+        <w:tab w:val="left" w:pos="11908"/>
+        <w:tab w:val="left" w:pos="12824"/>
+        <w:tab w:val="left" w:pos="13740"/>
+        <w:tab w:val="left" w:pos="14656"/>
+      </w:tabs>
+      <w:spacing w:after="0" w:line="240" w:lineRule="auto"/>
+    </w:pPr>
+    <w:rPr>
+      <w:rFonts w:ascii="Courier New" w:eastAsia="Times New Roman" w:hAnsi="Courier New" w:cs="Courier New"/>
+      <w:sz w:val="20"/>
+      <w:szCs w:val="20"/>
+    </w:rPr>
+  </w:style>
+  <w:style w:type="character" w:customStyle="1" w:styleId="HTMLPreformattedChar">
+    <w:name w:val="HTML Preformatted Char"/>
+    <w:basedOn w:val="DefaultParagraphFont"/>
+    <w:link w:val="HTMLPreformatted"/>
+    <w:uiPriority w:val="99"/>
+    <w:semiHidden/>
+    <w:rsid w:val="00D130E6"/>
+    <w:rPr>
+      <w:rFonts w:ascii="Courier New" w:eastAsia="Times New Roman" w:hAnsi="Courier New" w:cs="Courier New"/>
+      <w:sz w:val="20"/>
+      <w:szCs w:val="20"/>
+    </w:rPr>
+  </w:style>
+  <w:style w:type="character" w:styleId="Strong">
+    <w:name w:val="Strong"/>
+    <w:basedOn w:val="DefaultParagraphFont"/>
+    <w:uiPriority w:val="22"/>
+    <w:qFormat/>
+    <w:rsid w:val="00920B8E"/>
+    <w:rPr>
+      <w:b/>
+      <w:bCs/>
+    </w:rPr>
+  </w:style>
 </w:styles>
 </file>
 
@@ -2734,7 +4590,7 @@
 </file>
 
 <file path=customXml/itemProps1.xml><?xml version="1.0" encoding="utf-8"?>
-<ds:datastoreItem xmlns:ds="http://schemas.openxmlformats.org/officeDocument/2006/customXml" ds:itemID="{A67D06C2-3808-4958-95CF-013F87F2ED5A}">
+<ds:datastoreItem xmlns:ds="http://schemas.openxmlformats.org/officeDocument/2006/customXml" ds:itemID="{7B6A4B5A-D70A-4436-B0DF-D8DD70D73726}">
   <ds:schemaRefs>
     <ds:schemaRef ds:uri="http://schemas.openxmlformats.org/officeDocument/2006/bibliography"/>
   </ds:schemaRefs>

</xml_diff>